<commit_message>
minor changes to the text
</commit_message>
<xml_diff>
--- a/RL_inventory_management_groupwork.docx
+++ b/RL_inventory_management_groupwork.docx
@@ -184,7 +184,7 @@
           </mc:Choice>
           <mc:Fallback>
             <w:pict>
-              <v:shape w14:anchorId="42B6E196" id="AutoShape 188" o:spid="_x0000_s1026" style="position:absolute;margin-left:69.5pt;margin-top:757.45pt;width:456.4pt;height:1.45pt;z-index:-16311296;visibility:visible;mso-wrap-style:square;mso-width-percent:0;mso-height-percent:0;mso-wrap-distance-left:9pt;mso-wrap-distance-top:0;mso-wrap-distance-right:9pt;mso-wrap-distance-bottom:0;mso-position-horizontal:absolute;mso-position-horizontal-relative:page;mso-position-vertical:absolute;mso-position-vertical-relative:page;mso-width-percent:0;mso-height-percent:0;mso-width-relative:page;mso-height-relative:page;v-text-anchor:top" coordsize="9128,29" o:gfxdata="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" path="m9127,19l,19,,29r9127,l9127,19xm9127,l,,,9r9127,l9127,xe" fillcolor="black" stroked="f">
+              <v:shape w14:anchorId="42B6E196" id="AutoShape 188" o:spid="_x0000_s1026" style="position:absolute;margin-left:69.5pt;margin-top:757.45pt;width:456.4pt;height:1.45pt;z-index:-16311296;visibility:visible;mso-wrap-style:square;mso-width-percent:0;mso-height-percent:0;mso-wrap-distance-left:9pt;mso-wrap-distance-top:0;mso-wrap-distance-right:9pt;mso-wrap-distance-bottom:0;mso-position-horizontal:absolute;mso-position-horizontal-relative:page;mso-position-vertical:absolute;mso-position-vertical-relative:page;mso-width-percent:0;mso-height-percent:0;mso-width-relative:page;mso-height-relative:page;v-text-anchor:top" coordsize="9128,29" o:gfxdata="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" path="m9127,19l,19,,29r9127,l9127,19xm9127,l,,,9r9127,l9127,xe" fillcolor="black" stroked="f">
                 <v:path arrowok="t" o:connecttype="custom" o:connectlocs="2147483646,2147483646;0,2147483646;0,2147483646;2147483646,2147483646;2147483646,2147483646;2147483646,2147483646;0,2147483646;0,2147483646;2147483646,2147483646;2147483646,2147483646" o:connectangles="0,0,0,0,0,0,0,0,0,0"/>
                 <w10:wrap anchorx="page" anchory="page"/>
               </v:shape>
@@ -695,16 +695,8 @@
         <w:rPr>
           <w:lang w:val="en-US"/>
         </w:rPr>
-        <w:t xml:space="preserve">Dennis </w:t>
-      </w:r>
-      <w:proofErr w:type="spellStart"/>
-      <w:r>
-        <w:rPr>
-          <w:lang w:val="en-US"/>
-        </w:rPr>
-        <w:t>Götz</w:t>
-      </w:r>
-      <w:proofErr w:type="spellEnd"/>
+        <w:t>Dennis Götz</w:t>
+      </w:r>
     </w:p>
     <w:p>
       <w:pPr>
@@ -712,24 +704,10 @@
         <w:spacing w:before="184"/>
         <w:ind w:left="2129" w:right="2112"/>
         <w:jc w:val="center"/>
-        <w:rPr>
-          <w:lang w:val="en-US"/>
-        </w:rPr>
-      </w:pPr>
-      <w:r>
-        <w:rPr>
-          <w:lang w:val="en-US"/>
-        </w:rPr>
-        <w:t xml:space="preserve">Vincent </w:t>
-      </w:r>
-      <w:proofErr w:type="spellStart"/>
-      <w:r>
-        <w:rPr>
-          <w:lang w:val="en-US"/>
-        </w:rPr>
-        <w:t>Bläske</w:t>
-      </w:r>
-      <w:proofErr w:type="spellEnd"/>
+      </w:pPr>
+      <w:r>
+        <w:t>Vincent Bläske</w:t>
+      </w:r>
     </w:p>
     <w:p>
       <w:pPr>
@@ -737,24 +715,10 @@
         <w:spacing w:before="184"/>
         <w:ind w:left="2129" w:right="2112"/>
         <w:jc w:val="center"/>
-        <w:rPr>
-          <w:lang w:val="en-US"/>
-        </w:rPr>
-      </w:pPr>
-      <w:r>
-        <w:rPr>
-          <w:lang w:val="en-US"/>
-        </w:rPr>
-        <w:t xml:space="preserve">Paul </w:t>
-      </w:r>
-      <w:proofErr w:type="spellStart"/>
-      <w:r>
-        <w:rPr>
-          <w:lang w:val="en-US"/>
-        </w:rPr>
-        <w:t>Posselt</w:t>
-      </w:r>
-      <w:proofErr w:type="spellEnd"/>
+      </w:pPr>
+      <w:r>
+        <w:t>Paul Posselt</w:t>
+      </w:r>
     </w:p>
     <w:p>
       <w:pPr>
@@ -762,14 +726,8 @@
         <w:spacing w:before="184"/>
         <w:ind w:left="2129" w:right="2112"/>
         <w:jc w:val="center"/>
-        <w:rPr>
-          <w:lang w:val="en-US"/>
-        </w:rPr>
-      </w:pPr>
-      <w:r>
-        <w:rPr>
-          <w:lang w:val="en-US"/>
-        </w:rPr>
+      </w:pPr>
+      <w:r>
         <w:t>Serkan Akdemir</w:t>
       </w:r>
     </w:p>
@@ -778,7 +736,6 @@
         <w:pStyle w:val="Textkrper"/>
         <w:rPr>
           <w:sz w:val="20"/>
-          <w:lang w:val="en-US"/>
         </w:rPr>
       </w:pPr>
     </w:p>
@@ -787,7 +744,6 @@
         <w:pStyle w:val="Textkrper"/>
         <w:rPr>
           <w:sz w:val="20"/>
-          <w:lang w:val="en-US"/>
         </w:rPr>
       </w:pPr>
     </w:p>
@@ -796,7 +752,6 @@
         <w:pStyle w:val="Textkrper"/>
         <w:rPr>
           <w:sz w:val="20"/>
-          <w:lang w:val="en-US"/>
         </w:rPr>
       </w:pPr>
     </w:p>
@@ -805,7 +760,6 @@
         <w:pStyle w:val="Textkrper"/>
         <w:rPr>
           <w:sz w:val="20"/>
-          <w:lang w:val="en-US"/>
         </w:rPr>
       </w:pPr>
     </w:p>
@@ -814,7 +768,6 @@
         <w:pStyle w:val="Textkrper"/>
         <w:rPr>
           <w:sz w:val="20"/>
-          <w:lang w:val="en-US"/>
         </w:rPr>
       </w:pPr>
     </w:p>
@@ -823,7 +776,6 @@
         <w:pStyle w:val="Textkrper"/>
         <w:rPr>
           <w:sz w:val="20"/>
-          <w:lang w:val="en-US"/>
         </w:rPr>
       </w:pPr>
     </w:p>
@@ -832,7 +784,6 @@
         <w:pStyle w:val="Textkrper"/>
         <w:rPr>
           <w:sz w:val="20"/>
-          <w:lang w:val="en-US"/>
         </w:rPr>
       </w:pPr>
     </w:p>
@@ -841,7 +792,6 @@
         <w:pStyle w:val="Textkrper"/>
         <w:rPr>
           <w:sz w:val="20"/>
-          <w:lang w:val="en-US"/>
         </w:rPr>
       </w:pPr>
     </w:p>
@@ -850,7 +800,6 @@
         <w:pStyle w:val="Textkrper"/>
         <w:rPr>
           <w:sz w:val="20"/>
-          <w:lang w:val="en-US"/>
         </w:rPr>
       </w:pPr>
     </w:p>
@@ -859,7 +808,6 @@
         <w:pStyle w:val="Textkrper"/>
         <w:rPr>
           <w:sz w:val="20"/>
-          <w:lang w:val="en-US"/>
         </w:rPr>
       </w:pPr>
     </w:p>
@@ -868,7 +816,6 @@
         <w:pStyle w:val="Textkrper"/>
         <w:rPr>
           <w:sz w:val="20"/>
-          <w:lang w:val="en-US"/>
         </w:rPr>
       </w:pPr>
     </w:p>
@@ -877,7 +824,6 @@
         <w:pStyle w:val="Textkrper"/>
         <w:rPr>
           <w:sz w:val="20"/>
-          <w:lang w:val="en-US"/>
         </w:rPr>
       </w:pPr>
     </w:p>
@@ -886,7 +832,6 @@
         <w:pStyle w:val="Textkrper"/>
         <w:rPr>
           <w:sz w:val="20"/>
-          <w:lang w:val="en-US"/>
         </w:rPr>
       </w:pPr>
     </w:p>
@@ -895,7 +840,6 @@
         <w:pStyle w:val="Textkrper"/>
         <w:rPr>
           <w:sz w:val="20"/>
-          <w:lang w:val="en-US"/>
         </w:rPr>
       </w:pPr>
     </w:p>
@@ -904,7 +848,6 @@
         <w:pStyle w:val="Textkrper"/>
         <w:rPr>
           <w:sz w:val="20"/>
-          <w:lang w:val="en-US"/>
         </w:rPr>
       </w:pPr>
     </w:p>
@@ -913,7 +856,6 @@
         <w:pStyle w:val="Textkrper"/>
         <w:rPr>
           <w:sz w:val="20"/>
-          <w:lang w:val="en-US"/>
         </w:rPr>
       </w:pPr>
     </w:p>
@@ -922,7 +864,6 @@
         <w:pStyle w:val="Textkrper"/>
         <w:rPr>
           <w:sz w:val="20"/>
-          <w:lang w:val="en-US"/>
         </w:rPr>
       </w:pPr>
     </w:p>
@@ -932,7 +873,6 @@
         <w:spacing w:before="2"/>
         <w:rPr>
           <w:sz w:val="28"/>
-          <w:lang w:val="en-US"/>
         </w:rPr>
       </w:pPr>
       <w:r>
@@ -1109,7 +1049,7 @@
           </mc:Choice>
           <mc:Fallback>
             <w:pict>
-              <v:shape w14:anchorId="4F612B84" id="AutoShape 187" o:spid="_x0000_s1026" style="position:absolute;margin-left:69.5pt;margin-top:18.2pt;width:456.4pt;height:1.45pt;z-index:-15728640;visibility:visible;mso-wrap-style:square;mso-width-percent:0;mso-height-percent:0;mso-wrap-distance-left:0;mso-wrap-distance-top:0;mso-wrap-distance-right:0;mso-wrap-distance-bottom:0;mso-position-horizontal:absolute;mso-position-horizontal-relative:page;mso-position-vertical:absolute;mso-position-vertical-relative:text;mso-width-percent:0;mso-height-percent:0;mso-width-relative:page;mso-height-relative:page;v-text-anchor:top" coordsize="9128,29" o:gfxdata="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" path="m9127,19l,19,,29r9127,l9127,19xm9127,l,,,10r9127,l9127,xe" fillcolor="black" stroked="f">
+              <v:shape w14:anchorId="4F612B84" id="AutoShape 187" o:spid="_x0000_s1026" style="position:absolute;margin-left:69.5pt;margin-top:18.2pt;width:456.4pt;height:1.45pt;z-index:-15728640;visibility:visible;mso-wrap-style:square;mso-width-percent:0;mso-height-percent:0;mso-wrap-distance-left:0;mso-wrap-distance-top:0;mso-wrap-distance-right:0;mso-wrap-distance-bottom:0;mso-position-horizontal:absolute;mso-position-horizontal-relative:page;mso-position-vertical:absolute;mso-position-vertical-relative:text;mso-width-percent:0;mso-height-percent:0;mso-width-relative:page;mso-height-relative:page;v-text-anchor:top" coordsize="9128,29" o:gfxdata="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" path="m9127,19l,19,,29r9127,l9127,19xm9127,l,,,10r9127,l9127,xe" fillcolor="black" stroked="f">
                 <v:path arrowok="t" o:connecttype="custom" o:connectlocs="2147483646,154435175;0,154435175;0,158467425;2147483646,158467425;2147483646,154435175;2147483646,146773900;0,146773900;0,150806150;2147483646,150806150;2147483646,146773900" o:connectangles="0,0,0,0,0,0,0,0,0,0"/>
                 <w10:wrap type="topAndBottom" anchorx="page"/>
               </v:shape>
@@ -1129,7 +1069,6 @@
         <w:jc w:val="both"/>
         <w:rPr>
           <w:spacing w:val="-1"/>
-          <w:lang w:val="en-US"/>
         </w:rPr>
       </w:pPr>
     </w:p>
@@ -1142,9 +1081,6 @@
         <w:spacing w:before="42" w:line="400" w:lineRule="auto"/>
         <w:ind w:left="2992" w:right="3882"/>
         <w:jc w:val="both"/>
-        <w:rPr>
-          <w:lang w:val="en-US"/>
-        </w:rPr>
         <w:sectPr>
           <w:type w:val="continuous"/>
           <w:pgSz w:w="11910" w:h="16840"/>
@@ -1159,7 +1095,6 @@
         <w:spacing w:before="5"/>
         <w:rPr>
           <w:sz w:val="9"/>
-          <w:lang w:val="en-US"/>
         </w:rPr>
       </w:pPr>
     </w:p>
@@ -1196,9 +1131,9 @@
         </w:sectPr>
       </w:pPr>
     </w:p>
-    <w:bookmarkStart w:id="2" w:name="Abbildungsverzeichnis" w:displacedByCustomXml="next"/>
+    <w:bookmarkStart w:id="2" w:name="_bookmark1" w:displacedByCustomXml="next"/>
     <w:bookmarkEnd w:id="2" w:displacedByCustomXml="next"/>
-    <w:bookmarkStart w:id="3" w:name="_bookmark1" w:displacedByCustomXml="next"/>
+    <w:bookmarkStart w:id="3" w:name="Abbildungsverzeichnis" w:displacedByCustomXml="next"/>
     <w:bookmarkEnd w:id="3" w:displacedByCustomXml="next"/>
     <w:sdt>
       <w:sdtPr>
@@ -2271,23 +2206,7 @@
           <w:sz w:val="24"/>
           <w:lang w:val="en-US"/>
         </w:rPr>
-        <w:t xml:space="preserve">The reward the agent receives from the environment is calculated using a reward function. In this function, both the inventory position and the backorder are </w:t>
-      </w:r>
-      <w:proofErr w:type="gramStart"/>
-      <w:r>
-        <w:rPr>
-          <w:sz w:val="24"/>
-          <w:lang w:val="en-US"/>
-        </w:rPr>
-        <w:t>taken into account</w:t>
-      </w:r>
-      <w:proofErr w:type="gramEnd"/>
-      <w:r>
-        <w:rPr>
-          <w:sz w:val="24"/>
-          <w:lang w:val="en-US"/>
-        </w:rPr>
-        <w:t xml:space="preserve">. These two values are weighted with a cost factor each, alpha and beta, and summed up. It is important here that the costs for all actors involved in the supply chain are calculated and then completely aggregated. This results in an agent wanting to minimize not only the costs incurred within their own operations but also the costs of all parties involved in the supply chain. The two cost factors alpha and beta can be individually chosen here in such a way that they correspond to the costs </w:t>
+        <w:t xml:space="preserve">The reward the agent receives from the environment is calculated using a reward function. In this function, both the inventory position and the backorder are taken into account. These two values are weighted with a cost factor each, alpha and beta, and summed up. It is important here that the costs for all actors involved in the supply chain are calculated and then completely aggregated. This results in an agent wanting to minimize not only the costs incurred within their own operations but also the costs of all parties involved in the supply chain. The two cost factors alpha and beta can be individually chosen here in such a way that they correspond to the costs </w:t>
       </w:r>
       <w:r>
         <w:rPr>
@@ -2345,6 +2264,7 @@
     </w:p>
     <w:p>
       <w:pPr>
+        <w:spacing w:line="295" w:lineRule="auto"/>
         <w:rPr>
           <w:sz w:val="24"/>
           <w:szCs w:val="24"/>
@@ -2479,7 +2399,19 @@
         <w:rPr>
           <w:lang w:val="en-US"/>
         </w:rPr>
-        <w:t>Four test problem data: include main test problem and three new generated test problem</w:t>
+        <w:t>Four test problem data: include main test problem and three new</w:t>
+      </w:r>
+      <w:r>
+        <w:rPr>
+          <w:lang w:val="en-US"/>
+        </w:rPr>
+        <w:t xml:space="preserve"> </w:t>
+      </w:r>
+      <w:r>
+        <w:rPr>
+          <w:lang w:val="en-US"/>
+        </w:rPr>
+        <w:t>generated test problem</w:t>
       </w:r>
       <w:r>
         <w:rPr>
@@ -2547,6 +2479,17 @@
     </w:p>
     <w:p>
       <w:pPr>
+        <w:pStyle w:val="Textkrper"/>
+        <w:spacing w:before="140" w:line="295" w:lineRule="auto"/>
+        <w:ind w:left="1576" w:right="1173" w:hanging="1419"/>
+        <w:rPr>
+          <w:lang w:val="en-US"/>
+        </w:rPr>
+      </w:pPr>
+    </w:p>
+    <w:p>
+      <w:pPr>
+        <w:spacing w:line="295" w:lineRule="auto"/>
         <w:rPr>
           <w:sz w:val="24"/>
           <w:szCs w:val="24"/>
@@ -2568,16 +2511,14 @@
         </w:rPr>
         <w:t xml:space="preserve">For our own test </w:t>
       </w:r>
-      <w:proofErr w:type="gramStart"/>
       <w:r>
         <w:rPr>
           <w:sz w:val="24"/>
           <w:szCs w:val="24"/>
           <w:lang w:val="en-US"/>
         </w:rPr>
-        <w:t>problem</w:t>
-      </w:r>
-      <w:proofErr w:type="gramEnd"/>
+        <w:t>problem,</w:t>
+      </w:r>
       <w:r>
         <w:rPr>
           <w:sz w:val="24"/>
@@ -2757,58 +2698,152 @@
     </w:p>
     <w:p>
       <w:pPr>
-        <w:pStyle w:val="Textkrper"/>
-        <w:spacing w:before="176" w:line="295" w:lineRule="auto"/>
-        <w:ind w:left="158" w:right="134"/>
-        <w:jc w:val="both"/>
-        <w:rPr>
-          <w:lang w:val="en-US"/>
-        </w:rPr>
-      </w:pPr>
-      <w:r>
-        <w:rPr>
-          <w:lang w:val="en-US"/>
-        </w:rPr>
-        <w:t>As described in the paper, using an infinite space for the elements in the state vector, it is impossible to determine the near-optimal policy, when using the Q learning approach. This is because it would need infinite search power, as the Q table would grow infinitely. Thus, the paper proposes to discretize the state space to some coded values. However, in the context of the beer game, relying discretized states can be restrictive, as this would mean information loss. It would in consequence be better to represent the state variable, ranging from negative infinity to positive infinity.</w:t>
+        <w:pStyle w:val="pw-post-body-paragraph"/>
+        <w:spacing w:line="295" w:lineRule="auto"/>
+        <w:rPr>
+          <w:lang w:val="en-US"/>
+        </w:rPr>
+      </w:pPr>
+      <w:r>
+        <w:rPr>
+          <w:lang w:val="en-US"/>
+        </w:rPr>
+        <w:t>As described in the paper, using an infinite space for the elements in the state vector,</w:t>
+      </w:r>
+      <w:r>
+        <w:rPr>
+          <w:lang w:val="en-US"/>
+        </w:rPr>
+        <w:t xml:space="preserve"> </w:t>
+      </w:r>
+      <w:r>
+        <w:rPr>
+          <w:lang w:val="en-US"/>
+        </w:rPr>
+        <w:t>it is impossible to determine the near-optimal policy, when using the Q learning approach. This is because it would need infinite search power, as the Q table would grow infinitely. Thus, the paper proposes to discretize the state space to some coded values. However, in</w:t>
+      </w:r>
+      <w:r>
+        <w:rPr>
+          <w:lang w:val="en-US"/>
+        </w:rPr>
+        <w:t xml:space="preserve"> the context of the beer game, relying </w:t>
+      </w:r>
+      <w:r>
+        <w:rPr>
+          <w:lang w:val="en-US"/>
+        </w:rPr>
+        <w:t>discretized states</w:t>
+      </w:r>
+      <w:r>
+        <w:rPr>
+          <w:lang w:val="en-US"/>
+        </w:rPr>
+        <w:t xml:space="preserve"> can be restrictive</w:t>
+      </w:r>
+      <w:r>
+        <w:rPr>
+          <w:lang w:val="en-US"/>
+        </w:rPr>
+        <w:t>, as this would mean information loss.</w:t>
+      </w:r>
+      <w:r>
+        <w:rPr>
+          <w:lang w:val="en-US"/>
+        </w:rPr>
+        <w:t xml:space="preserve"> It would in consequence be better to </w:t>
+      </w:r>
+      <w:r>
+        <w:rPr>
+          <w:lang w:val="en-US"/>
+        </w:rPr>
+        <w:t>represent the state variable, rang</w:t>
+      </w:r>
+      <w:r>
+        <w:rPr>
+          <w:lang w:val="en-US"/>
+        </w:rPr>
+        <w:t>ing</w:t>
+      </w:r>
+      <w:r>
+        <w:rPr>
+          <w:lang w:val="en-US"/>
+        </w:rPr>
+        <w:t xml:space="preserve"> from negative infinity to positive infinity</w:t>
+      </w:r>
+      <w:r>
+        <w:rPr>
+          <w:lang w:val="en-US"/>
+        </w:rPr>
+        <w:t>.</w:t>
       </w:r>
     </w:p>
     <w:p>
       <w:pPr>
-        <w:pStyle w:val="Textkrper"/>
-        <w:spacing w:before="176" w:line="295" w:lineRule="auto"/>
-        <w:ind w:left="158" w:right="134"/>
-        <w:jc w:val="both"/>
-        <w:rPr>
-          <w:lang w:val="en-US"/>
-        </w:rPr>
-      </w:pPr>
-      <w:r>
-        <w:rPr>
-          <w:lang w:val="en-US"/>
-        </w:rPr>
-        <w:t xml:space="preserve">Using DQN permits us to handle these scenarios where the number of states aligns more realistically with real-world situations. In our specific case this implies the adoption of a continuous state space for the actors. Instead of the building of a Q table, we would need to find a function to approximate the Q values. This approximation can be achieved </w:t>
-      </w:r>
-      <w:proofErr w:type="gramStart"/>
-      <w:r>
-        <w:rPr>
-          <w:lang w:val="en-US"/>
-        </w:rPr>
-        <w:t>through the use of</w:t>
-      </w:r>
-      <w:proofErr w:type="gramEnd"/>
-      <w:r>
-        <w:rPr>
-          <w:lang w:val="en-US"/>
-        </w:rPr>
-        <w:t xml:space="preserve"> a neural network, that predicts a Q value based on a current state.</w:t>
+        <w:pStyle w:val="pw-post-body-paragraph"/>
+        <w:spacing w:line="295" w:lineRule="auto"/>
+        <w:rPr>
+          <w:lang w:val="en-US"/>
+        </w:rPr>
+      </w:pPr>
+      <w:r>
+        <w:rPr>
+          <w:lang w:val="en-US"/>
+        </w:rPr>
+        <w:t xml:space="preserve">Using DQN permits us to handle these scenarios </w:t>
+      </w:r>
+      <w:r>
+        <w:rPr>
+          <w:lang w:val="en-US"/>
+        </w:rPr>
+        <w:t>where the number of states aligns more realistically with real-world situations.</w:t>
+      </w:r>
+      <w:r>
+        <w:rPr>
+          <w:lang w:val="en-US"/>
+        </w:rPr>
+        <w:t xml:space="preserve"> In our specific case </w:t>
+      </w:r>
+      <w:r>
+        <w:rPr>
+          <w:lang w:val="en-US"/>
+        </w:rPr>
+        <w:t>this implies the adoption of a continuous state space for the actors</w:t>
+      </w:r>
+      <w:r>
+        <w:rPr>
+          <w:lang w:val="en-US"/>
+        </w:rPr>
+        <w:t xml:space="preserve">. Instead of the building of a Q table, we would need to find a function to approximate the Q values. </w:t>
+      </w:r>
+      <w:r>
+        <w:rPr>
+          <w:lang w:val="en-US"/>
+        </w:rPr>
+        <w:t xml:space="preserve">This approximation </w:t>
+      </w:r>
+      <w:r>
+        <w:rPr>
+          <w:lang w:val="en-US"/>
+        </w:rPr>
+        <w:t>can be</w:t>
+      </w:r>
+      <w:r>
+        <w:rPr>
+          <w:lang w:val="en-US"/>
+        </w:rPr>
+        <w:t xml:space="preserve"> achieved through</w:t>
+      </w:r>
+      <w:r>
+        <w:rPr>
+          <w:lang w:val="en-US"/>
+        </w:rPr>
+        <w:t xml:space="preserve"> the use of a neural network, that predicts a Q value based on a current state.</w:t>
       </w:r>
     </w:p>
     <w:p>
       <w:pPr>
-        <w:pStyle w:val="Textkrper"/>
-        <w:spacing w:before="176" w:line="295" w:lineRule="auto"/>
-        <w:ind w:left="158" w:right="134"/>
-        <w:jc w:val="both"/>
+        <w:pStyle w:val="pw-post-body-paragraph"/>
+        <w:spacing w:line="295" w:lineRule="auto"/>
         <w:rPr>
           <w:lang w:val="en-US"/>
         </w:rPr>
@@ -2822,19 +2857,59 @@
     </w:p>
     <w:p>
       <w:pPr>
-        <w:pStyle w:val="Textkrper"/>
-        <w:spacing w:before="176" w:line="295" w:lineRule="auto"/>
-        <w:ind w:left="158" w:right="134"/>
-        <w:jc w:val="both"/>
-        <w:rPr>
-          <w:lang w:val="en-US"/>
-        </w:rPr>
-      </w:pPr>
-      <w:r>
-        <w:rPr>
-          <w:lang w:val="en-US"/>
-        </w:rPr>
-        <w:t xml:space="preserve">To begin with, a replay buffer interacts with the environment. In these interactions, it collects data by following an </w:t>
+        <w:pStyle w:val="pw-post-body-paragraph"/>
+        <w:spacing w:line="295" w:lineRule="auto"/>
+        <w:rPr>
+          <w:lang w:val="en-US"/>
+        </w:rPr>
+      </w:pPr>
+      <w:r>
+        <w:rPr>
+          <w:lang w:val="en-US"/>
+        </w:rPr>
+        <w:t>To begin</w:t>
+      </w:r>
+      <w:r>
+        <w:rPr>
+          <w:lang w:val="en-US"/>
+        </w:rPr>
+        <w:t xml:space="preserve"> with</w:t>
+      </w:r>
+      <w:r>
+        <w:rPr>
+          <w:lang w:val="en-US"/>
+        </w:rPr>
+        <w:t xml:space="preserve">, </w:t>
+      </w:r>
+      <w:r>
+        <w:rPr>
+          <w:lang w:val="en-US"/>
+        </w:rPr>
+        <w:t>a</w:t>
+      </w:r>
+      <w:r>
+        <w:rPr>
+          <w:lang w:val="en-US"/>
+        </w:rPr>
+        <w:t xml:space="preserve"> replay buffer </w:t>
+      </w:r>
+      <w:r>
+        <w:rPr>
+          <w:lang w:val="en-US"/>
+        </w:rPr>
+        <w:t>interacts with the environment</w:t>
+      </w:r>
+      <w:r>
+        <w:rPr>
+          <w:lang w:val="en-US"/>
+        </w:rPr>
+        <w:t>. In these interactions, it collects data by following a</w:t>
+      </w:r>
+      <w:r>
+        <w:rPr>
+          <w:lang w:val="en-US"/>
+        </w:rPr>
+        <w:t xml:space="preserve">n </w:t>
       </w:r>
       <w:r>
         <w:t>ε</w:t>
@@ -2843,27 +2918,151 @@
         <w:rPr>
           <w:lang w:val="en-US"/>
         </w:rPr>
-        <w:t xml:space="preserve">-greedy policy for specific state-action pairs. This data collection process is focused on obtaining both the reward and the state that follows a particular action. Once acquired, this data is used as training data, for later use. From training data amassed, a sample is made to create a subset. This subset, becomes the basis for training of a neural network, called the Q neural network. </w:t>
-      </w:r>
-      <w:r>
-        <w:rPr>
-          <w:lang w:val="en-US"/>
-        </w:rPr>
-        <w:t xml:space="preserve">This network is used to predict the Q value of the current state. In parallel, a second neural network, the Target network, predicts the Q value of the next state, that is linked to the action undertaken after the current state. With the neural network architecture in place, the loss is computed in the next step. This metric measures the discrepancy between the predicted Q value from the Q neural network and the target Q value. The target Q value is computed by adding the reward associated with the current action and the next states Q value. This discrepancy could for example be calculated through the Mean Squared Error (MSE). This loss is then used for backpropagation, a process to adjust the neural networks weights with the goal to minimize the loss between the current Q value and the target Q value.  Backpropagation works by plotting the gradients of the loss, with respect to the network weights, which in turn indicates how much the weights </w:t>
-      </w:r>
-      <w:proofErr w:type="gramStart"/>
-      <w:r>
-        <w:rPr>
-          <w:lang w:val="en-US"/>
-        </w:rPr>
-        <w:t>have to</w:t>
-      </w:r>
-      <w:proofErr w:type="gramEnd"/>
-      <w:r>
-        <w:rPr>
-          <w:lang w:val="en-US"/>
-        </w:rPr>
-        <w:t xml:space="preserve"> be adjusted to reduce the loss. The extent of the update is controlled by the learning rate </w:t>
+        <w:t>-greedy policy for specific state-action pairs. This data collection process is focused on obtaining both the reward and the</w:t>
+      </w:r>
+      <w:r>
+        <w:rPr>
+          <w:lang w:val="en-US"/>
+        </w:rPr>
+        <w:t xml:space="preserve"> </w:t>
+      </w:r>
+      <w:r>
+        <w:rPr>
+          <w:lang w:val="en-US"/>
+        </w:rPr>
+        <w:t xml:space="preserve">state that follows a particular action. Once acquired, this data </w:t>
+      </w:r>
+      <w:r>
+        <w:rPr>
+          <w:lang w:val="en-US"/>
+        </w:rPr>
+        <w:t>is used as</w:t>
+      </w:r>
+      <w:r>
+        <w:rPr>
+          <w:lang w:val="en-US"/>
+        </w:rPr>
+        <w:t xml:space="preserve"> training data, for </w:t>
+      </w:r>
+      <w:r>
+        <w:rPr>
+          <w:lang w:val="en-US"/>
+        </w:rPr>
+        <w:t>later</w:t>
+      </w:r>
+      <w:r>
+        <w:rPr>
+          <w:lang w:val="en-US"/>
+        </w:rPr>
+        <w:t xml:space="preserve"> use.</w:t>
+      </w:r>
+      <w:r>
+        <w:rPr>
+          <w:lang w:val="en-US"/>
+        </w:rPr>
+        <w:t xml:space="preserve"> </w:t>
+      </w:r>
+      <w:r>
+        <w:rPr>
+          <w:lang w:val="en-US"/>
+        </w:rPr>
+        <w:t xml:space="preserve">From training data amassed, a </w:t>
+      </w:r>
+      <w:r>
+        <w:rPr>
+          <w:lang w:val="en-US"/>
+        </w:rPr>
+        <w:t>sample</w:t>
+      </w:r>
+      <w:r>
+        <w:rPr>
+          <w:lang w:val="en-US"/>
+        </w:rPr>
+        <w:t xml:space="preserve"> is made to create a subset. This subset, becomes the basis for training</w:t>
+      </w:r>
+      <w:r>
+        <w:rPr>
+          <w:lang w:val="en-US"/>
+        </w:rPr>
+        <w:t xml:space="preserve"> of</w:t>
+      </w:r>
+      <w:r>
+        <w:rPr>
+          <w:lang w:val="en-US"/>
+        </w:rPr>
+        <w:t xml:space="preserve"> </w:t>
+      </w:r>
+      <w:r>
+        <w:rPr>
+          <w:lang w:val="en-US"/>
+        </w:rPr>
+        <w:t>a</w:t>
+      </w:r>
+      <w:r>
+        <w:rPr>
+          <w:lang w:val="en-US"/>
+        </w:rPr>
+        <w:t xml:space="preserve"> neural network</w:t>
+      </w:r>
+      <w:r>
+        <w:rPr>
+          <w:lang w:val="en-US"/>
+        </w:rPr>
+        <w:t xml:space="preserve">, called the Q neural network. This network is used to predict the Q value of the current state. In parallel, a second neural network, the Target network, predicts the Q value of the next state, that is linked to the action undertaken after the current state. </w:t>
+      </w:r>
+      <w:r>
+        <w:rPr>
+          <w:lang w:val="en-US"/>
+        </w:rPr>
+        <w:t>With the neural network architecture in place</w:t>
+      </w:r>
+      <w:r>
+        <w:rPr>
+          <w:lang w:val="en-US"/>
+        </w:rPr>
+        <w:t>,</w:t>
+      </w:r>
+      <w:r>
+        <w:rPr>
+          <w:lang w:val="en-US"/>
+        </w:rPr>
+        <w:t xml:space="preserve"> the loss</w:t>
+      </w:r>
+      <w:r>
+        <w:rPr>
+          <w:lang w:val="en-US"/>
+        </w:rPr>
+        <w:t xml:space="preserve"> is computed in the next step. This metric measures the discrepancy between the predicted Q value from the Q neural network and the target Q value. The target Q value is computed by adding the reward associated with the current action and the next states Q value. This discrepancy could for example be calculated through the Mean Squared Error (MSE). This loss is then used for</w:t>
+      </w:r>
+      <w:r>
+        <w:rPr>
+          <w:lang w:val="en-US"/>
+        </w:rPr>
+        <w:t xml:space="preserve"> backpropagation</w:t>
+      </w:r>
+      <w:r>
+        <w:rPr>
+          <w:lang w:val="en-US"/>
+        </w:rPr>
+        <w:t>, a process to adjust the neural networks weights with the goal to minimize the loss between the current Q value and the target Q value</w:t>
+      </w:r>
+      <w:r>
+        <w:rPr>
+          <w:lang w:val="en-US"/>
+        </w:rPr>
+        <w:t xml:space="preserve">. </w:t>
+      </w:r>
+      <w:r>
+        <w:rPr>
+          <w:lang w:val="en-US"/>
+        </w:rPr>
+        <w:t xml:space="preserve"> Backpropagation works by plotting the gradients of the loss, with respect to the network weights, which in turn indicates how much the weights have to be adjusted to reduce the loss. </w:t>
+      </w:r>
+      <w:r>
+        <w:rPr>
+          <w:lang w:val="en-US"/>
+        </w:rPr>
+        <w:t xml:space="preserve">The extent of the update is controlled by the learning rate </w:t>
       </w:r>
       <w:r>
         <w:t>α</w:t>
@@ -2872,70 +3071,93 @@
         <w:rPr>
           <w:lang w:val="en-US"/>
         </w:rPr>
-        <w:t>, ensuring a balanced convergence toward more accurate Q value predictions. However, the update of the weights is only carried out for the Q NN and not the target NN, to ensure stability in the learning process. By keeping the target NN's weights fixed for a set number of iterations, we provide a more stable and consistent target for the Q NN to learn from. Although the update of the weights of the target NN happen periodically, by matching the weights to the weights of the Q NN. This whole process is repeated for each time step until a specified maximum number of iterations is reached.</w:t>
+        <w:t xml:space="preserve">, ensuring a balanced convergence toward more accurate Q value predictions. However, the update of the weights is only carried out for the Q NN and not the target NN, to ensure </w:t>
+      </w:r>
+      <w:r>
+        <w:rPr>
+          <w:lang w:val="en-US"/>
+        </w:rPr>
+        <w:t>stability in the learning process. By keeping the target NN's weights fixed for a set number of iterations, we provide a more stable and consistent target for the Q NN to learn from.</w:t>
+      </w:r>
+      <w:r>
+        <w:rPr>
+          <w:lang w:val="en-US"/>
+        </w:rPr>
+        <w:t xml:space="preserve"> Although the update of the weights of the target NN happen periodically, by matching the weights to the weights of the Q NN. This whole process is repeated for each time step until a specified maximum number of iterations is reached.</w:t>
       </w:r>
     </w:p>
     <w:p>
       <w:pPr>
-        <w:pStyle w:val="Textkrper"/>
-        <w:spacing w:before="176" w:line="295" w:lineRule="auto"/>
-        <w:ind w:left="158" w:right="134"/>
-        <w:jc w:val="both"/>
-        <w:rPr>
-          <w:lang w:val="en-US"/>
-        </w:rPr>
-      </w:pPr>
-      <w:r>
-        <w:rPr>
-          <w:lang w:val="en-US"/>
-        </w:rPr>
-        <w:t xml:space="preserve">Following this logic, we can now understand what needs to be changed in our implementation </w:t>
-      </w:r>
+        <w:pStyle w:val="pw-post-body-paragraph"/>
+        <w:spacing w:line="295" w:lineRule="auto"/>
+        <w:rPr>
+          <w:lang w:val="en-US"/>
+        </w:rPr>
+      </w:pPr>
       <w:r>
         <w:rPr>
           <w:lang w:val="en-US"/>
         </w:rPr>
         <w:lastRenderedPageBreak/>
-        <w:t>to apply the DQN. As already mentioned, the state space doesn’t have to be encoded anymore and we can just assume the infinite state space. Thus, the state can be represented as a vector of continuous values [S1, S2, S3, S4]. This is also recommended as it wouldn’t make sense to use DQN if the state and action space stays the same, as the training of the NN takes more resources, when the state and action space is small.</w:t>
+        <w:t xml:space="preserve">Following this logic, we can now understand what needs to be changed in our implementation to apply the DQN. As already mentioned, the state space doesn’t have to be encoded anymore and we can just assume the infinite state space. </w:t>
+      </w:r>
+      <w:r>
+        <w:rPr>
+          <w:lang w:val="en-US"/>
+        </w:rPr>
+        <w:t>Thus, the state can be represented as a vector of continuous values [S1, S2, S3, S4].</w:t>
+      </w:r>
+      <w:r>
+        <w:rPr>
+          <w:lang w:val="en-US"/>
+        </w:rPr>
+        <w:t xml:space="preserve"> This is also recommended as it wouldn’t make sense to use DQN if the state and action space stays the same, as the training of the NN takes more resources, when the state and action space is small.</w:t>
       </w:r>
     </w:p>
     <w:p>
       <w:pPr>
-        <w:pStyle w:val="Textkrper"/>
-        <w:spacing w:before="176" w:line="295" w:lineRule="auto"/>
-        <w:ind w:left="158" w:right="134"/>
-        <w:jc w:val="both"/>
-        <w:rPr>
-          <w:lang w:val="en-US"/>
-        </w:rPr>
-      </w:pPr>
-      <w:r>
-        <w:rPr>
-          <w:lang w:val="en-US"/>
-        </w:rPr>
-        <w:t xml:space="preserve">For the action space, it </w:t>
-      </w:r>
-      <w:proofErr w:type="gramStart"/>
-      <w:r>
-        <w:rPr>
-          <w:lang w:val="en-US"/>
-        </w:rPr>
-        <w:t>has to</w:t>
-      </w:r>
-      <w:proofErr w:type="gramEnd"/>
-      <w:r>
-        <w:rPr>
-          <w:lang w:val="en-US"/>
-        </w:rPr>
-        <w:t xml:space="preserve"> remain discretized. This is because the neural network needs a defined number of output neurons, each corresponding to a specific action. Nevertheless, DQN allows for a broader action space without employing too many resources, where in contrast, the increase of actions would increase the number of operations in a Q table exponentially.</w:t>
+        <w:pStyle w:val="pw-post-body-paragraph"/>
+        <w:spacing w:line="295" w:lineRule="auto"/>
+        <w:rPr>
+          <w:lang w:val="en-US"/>
+        </w:rPr>
+      </w:pPr>
+      <w:r>
+        <w:rPr>
+          <w:lang w:val="en-US"/>
+        </w:rPr>
+        <w:t xml:space="preserve">For the action space, it has to remain discretized. </w:t>
+      </w:r>
+      <w:r>
+        <w:rPr>
+          <w:lang w:val="en-US"/>
+        </w:rPr>
+        <w:t xml:space="preserve">This is because the neural network needs a </w:t>
+      </w:r>
+      <w:r>
+        <w:rPr>
+          <w:color w:val="000000" w:themeColor="text1"/>
+          <w:lang w:val="en-US"/>
+        </w:rPr>
+        <w:t xml:space="preserve">defined number of output neurons, </w:t>
+      </w:r>
+      <w:r>
+        <w:rPr>
+          <w:lang w:val="en-US"/>
+        </w:rPr>
+        <w:t>each corresponding to a specific action.</w:t>
+      </w:r>
+      <w:r>
+        <w:rPr>
+          <w:lang w:val="en-US"/>
+        </w:rPr>
+        <w:t xml:space="preserve"> Nevertheless, DQN allows for a broader action space without employing too many resources, where in contrast, the increase of actions would increase the number of operations in a Q table exponentially.</w:t>
       </w:r>
     </w:p>
     <w:p>
       <w:pPr>
-        <w:pStyle w:val="Textkrper"/>
-        <w:spacing w:before="176" w:line="295" w:lineRule="auto"/>
-        <w:ind w:left="158" w:right="134"/>
-        <w:jc w:val="both"/>
+        <w:pStyle w:val="pw-post-body-paragraph"/>
+        <w:spacing w:line="295" w:lineRule="auto"/>
         <w:rPr>
           <w:lang w:val="en-US"/>
         </w:rPr>
@@ -2949,41 +3171,23 @@
     </w:p>
     <w:p>
       <w:pPr>
-        <w:pStyle w:val="Textkrper"/>
-        <w:spacing w:before="176" w:line="295" w:lineRule="auto"/>
-        <w:ind w:left="158" w:right="134"/>
-        <w:jc w:val="both"/>
-        <w:rPr>
-          <w:lang w:val="en-US"/>
-        </w:rPr>
-      </w:pPr>
-      <w:r>
-        <w:rPr>
-          <w:lang w:val="en-US"/>
-        </w:rPr>
-        <w:t xml:space="preserve">We would also need to be implemented is that of replay buffer. In this, the state action combination, paired with their reward and next state is stored for each step. This could be stored as a list with multiple “experiences” stored in them. As we have multiple actors in the beer game, we need to consider that each experience stored should capture the combined actions and states of all actors. Thus, each experience should be represented by a vector of states, action, </w:t>
-      </w:r>
-      <w:proofErr w:type="gramStart"/>
-      <w:r>
-        <w:rPr>
-          <w:lang w:val="en-US"/>
-        </w:rPr>
-        <w:t>rewards</w:t>
-      </w:r>
-      <w:proofErr w:type="gramEnd"/>
-      <w:r>
-        <w:rPr>
-          <w:lang w:val="en-US"/>
-        </w:rPr>
-        <w:t xml:space="preserve"> and next states. Additionally, the replay buffer should also include information about if the next state is terminal or not, as if the next state is terminal, there is no future reward to consider, and this would signify the end of an episode (35 weeks) and a new one can start. From this list we should be able to sample a batch of those experiences.</w:t>
+        <w:pStyle w:val="pw-post-body-paragraph"/>
+        <w:spacing w:line="295" w:lineRule="auto"/>
+        <w:rPr>
+          <w:lang w:val="en-US"/>
+        </w:rPr>
+      </w:pPr>
+      <w:r>
+        <w:rPr>
+          <w:lang w:val="en-US"/>
+        </w:rPr>
+        <w:t>We would also need to implement a replay buffer. In this, the state action combination, paired with their reward and next state is stored for each step. This could be saved as a list with multiple “experiences” stored in them. As we have multiple actors in the beer game, we need to consider that each experience stored should capture the combined actions and states of all actors. Thus, each experience should be represented by a vector of states, action, rewards and next states. Additionally, the replay buffer should also include information about if the next state is terminal or not, as if the next state is terminal, there is no future reward to consider, and this would signify the end of an episode (35 weeks). From this list we should be able to sample a batch of those experiences.</w:t>
       </w:r>
     </w:p>
     <w:p>
       <w:pPr>
-        <w:pStyle w:val="Textkrper"/>
-        <w:spacing w:before="176" w:line="295" w:lineRule="auto"/>
-        <w:ind w:left="158" w:right="134"/>
-        <w:jc w:val="both"/>
+        <w:pStyle w:val="pw-post-body-paragraph"/>
+        <w:spacing w:line="295" w:lineRule="auto"/>
         <w:rPr>
           <w:lang w:val="en-US"/>
         </w:rPr>
@@ -2997,24 +3201,18 @@
     </w:p>
     <w:p>
       <w:pPr>
-        <w:pStyle w:val="Textkrper"/>
-        <w:spacing w:before="176" w:line="295" w:lineRule="auto"/>
-        <w:ind w:left="158" w:right="134"/>
-        <w:jc w:val="both"/>
-        <w:rPr>
-          <w:lang w:val="en-US"/>
-        </w:rPr>
-        <w:sectPr>
-          <w:pgSz w:w="11910" w:h="16840"/>
-          <w:pgMar w:top="1180" w:right="1280" w:bottom="1200" w:left="1260" w:header="770" w:footer="1019" w:gutter="0"/>
-          <w:cols w:space="720"/>
-        </w:sectPr>
-      </w:pPr>
-      <w:r>
-        <w:rPr>
-          <w:lang w:val="en-US"/>
-        </w:rPr>
-        <w:t xml:space="preserve">Although some of the elements wouldn’t need to be changed. Exploration/exploitation stays the same. We still use an </w:t>
+        <w:pStyle w:val="pw-post-body-paragraph"/>
+        <w:spacing w:line="295" w:lineRule="auto"/>
+        <w:rPr>
+          <w:lang w:val="en-US"/>
+        </w:rPr>
+      </w:pPr>
+      <w:r>
+        <w:rPr>
+          <w:rStyle w:val="mord"/>
+          <w:lang w:val="en-US"/>
+        </w:rPr>
+        <w:t xml:space="preserve">Exploration/exploitation stays the same. We still use an </w:t>
       </w:r>
       <w:r>
         <w:t>ε</w:t>
@@ -3033,6 +3231,39 @@
           <w:lang w:val="en-US"/>
         </w:rPr>
         <w:t xml:space="preserve"> decreasing over time, leading to exploitation in contrast to exploration.</w:t>
+      </w:r>
+    </w:p>
+    <w:p>
+      <w:pPr>
+        <w:pStyle w:val="pw-post-body-paragraph"/>
+        <w:spacing w:line="295" w:lineRule="auto"/>
+        <w:rPr>
+          <w:lang w:val="en-US"/>
+        </w:rPr>
+      </w:pPr>
+      <w:r>
+        <w:rPr>
+          <w:lang w:val="en-US"/>
+        </w:rPr>
+        <w:t>In conclusion</w:t>
+      </w:r>
+      <w:r>
+        <w:rPr>
+          <w:lang w:val="en-US"/>
+        </w:rPr>
+        <w:t xml:space="preserve">, the shift to DQN </w:t>
+      </w:r>
+      <w:r>
+        <w:rPr>
+          <w:lang w:val="en-US"/>
+        </w:rPr>
+        <w:t>makes it possible</w:t>
+      </w:r>
+      <w:r>
+        <w:rPr>
+          <w:lang w:val="en-US"/>
+        </w:rPr>
+        <w:t xml:space="preserve"> to handle realistic state spaces and provides a more robust approach for inventory optimization in complex supply chain systems.</w:t>
       </w:r>
     </w:p>
     <w:p>
@@ -3085,7 +3316,6 @@
         <w:sectPr>
           <w:headerReference w:type="default" r:id="rId22"/>
           <w:footerReference w:type="default" r:id="rId23"/>
-          <w:type w:val="continuous"/>
           <w:pgSz w:w="11910" w:h="16840"/>
           <w:pgMar w:top="1179" w:right="1281" w:bottom="1202" w:left="1259" w:header="771" w:footer="1021" w:gutter="0"/>
           <w:cols w:space="720"/>
@@ -3227,14 +3457,12 @@
         </w:rPr>
         <w:t xml:space="preserve">, J. </w:t>
       </w:r>
-      <w:proofErr w:type="spellStart"/>
       <w:r>
         <w:rPr>
           <w:lang w:val="en-US"/>
         </w:rPr>
         <w:t>Heydari</w:t>
       </w:r>
-      <w:proofErr w:type="spellEnd"/>
       <w:r>
         <w:rPr>
           <w:lang w:val="en-US"/>
@@ -3321,7 +3549,7 @@
     <w:p>
       <w:pPr>
         <w:pStyle w:val="Textkrper"/>
-        <w:spacing w:before="182" w:line="295" w:lineRule="auto"/>
+        <w:spacing w:beforeLines="182" w:before="436" w:line="295" w:lineRule="auto"/>
         <w:ind w:left="724" w:right="138" w:hanging="567"/>
         <w:jc w:val="both"/>
         <w:rPr>
@@ -3349,12 +3577,61 @@
     </w:p>
     <w:p>
       <w:pPr>
-        <w:spacing w:line="295" w:lineRule="auto"/>
+        <w:spacing w:beforeLines="182" w:before="436" w:line="295" w:lineRule="auto"/>
+        <w:ind w:left="726" w:right="136" w:hanging="567"/>
         <w:jc w:val="both"/>
         <w:rPr>
           <w:lang w:val="en-US"/>
         </w:rPr>
       </w:pPr>
+      <w:r>
+        <w:rPr>
+          <w:sz w:val="24"/>
+          <w:szCs w:val="24"/>
+          <w:lang w:val="en-US"/>
+        </w:rPr>
+        <w:t>Doshi</w:t>
+      </w:r>
+      <w:r>
+        <w:rPr>
+          <w:sz w:val="24"/>
+          <w:szCs w:val="24"/>
+          <w:lang w:val="en-US"/>
+        </w:rPr>
+        <w:t xml:space="preserve">, </w:t>
+      </w:r>
+      <w:r>
+        <w:rPr>
+          <w:sz w:val="24"/>
+          <w:szCs w:val="24"/>
+          <w:lang w:val="en-US"/>
+        </w:rPr>
+        <w:t>Ketan</w:t>
+      </w:r>
+      <w:r>
+        <w:rPr>
+          <w:sz w:val="24"/>
+          <w:szCs w:val="24"/>
+          <w:lang w:val="en-US"/>
+        </w:rPr>
+        <w:t xml:space="preserve"> (202</w:t>
+      </w:r>
+      <w:r>
+        <w:rPr>
+          <w:sz w:val="24"/>
+          <w:szCs w:val="24"/>
+          <w:lang w:val="en-US"/>
+        </w:rPr>
+        <w:t>0</w:t>
+      </w:r>
+      <w:r>
+        <w:rPr>
+          <w:sz w:val="24"/>
+          <w:szCs w:val="24"/>
+          <w:lang w:val="en-US"/>
+        </w:rPr>
+        <w:t>). Reinforcement Learning Explained Visually: Part 5 — Deep Q Networks Step by Step. Towards Data Science. https://towardsdatascience.com/reinforcement-learning-explained-visually-part-5-deep-q-networks-step-by-step-5a5317197f4b</w:t>
+      </w:r>
     </w:p>
     <w:p>
       <w:pPr>
@@ -3496,83 +3773,148 @@
         </w:tabs>
         <w:spacing w:before="185"/>
         <w:ind w:left="158"/>
-      </w:pPr>
-      <w:r>
+        <w:rPr>
+          <w:lang w:val="en-US"/>
+        </w:rPr>
+      </w:pPr>
+      <w:r>
+        <w:rPr>
+          <w:lang w:val="en-US"/>
+        </w:rPr>
         <w:t>Appendix</w:t>
       </w:r>
       <w:r>
         <w:rPr>
           <w:spacing w:val="-4"/>
+          <w:lang w:val="en-US"/>
         </w:rPr>
         <w:t xml:space="preserve"> </w:t>
       </w:r>
       <w:r>
-        <w:t>2: Variante</w:t>
-      </w:r>
+        <w:rPr>
+          <w:lang w:val="en-US"/>
+        </w:rPr>
+        <w:t xml:space="preserve">2: </w:t>
+      </w:r>
+      <w:proofErr w:type="spellStart"/>
+      <w:r>
+        <w:rPr>
+          <w:lang w:val="en-US"/>
+        </w:rPr>
+        <w:t>Variante</w:t>
+      </w:r>
+      <w:proofErr w:type="spellEnd"/>
       <w:r>
         <w:rPr>
           <w:spacing w:val="-1"/>
+          <w:lang w:val="en-US"/>
         </w:rPr>
         <w:t xml:space="preserve"> </w:t>
       </w:r>
       <w:r>
+        <w:rPr>
+          <w:lang w:val="en-US"/>
+        </w:rPr>
         <w:t>b)</w:t>
       </w:r>
       <w:r>
         <w:rPr>
           <w:spacing w:val="-2"/>
+          <w:lang w:val="en-US"/>
         </w:rPr>
         <w:t xml:space="preserve"> </w:t>
       </w:r>
       <w:r>
+        <w:rPr>
+          <w:lang w:val="en-US"/>
+        </w:rPr>
         <w:t>–</w:t>
       </w:r>
       <w:r>
         <w:rPr>
           <w:spacing w:val="2"/>
+          <w:lang w:val="en-US"/>
         </w:rPr>
         <w:t xml:space="preserve"> </w:t>
       </w:r>
-      <w:r>
-        <w:t>Anleitung:</w:t>
+      <w:proofErr w:type="spellStart"/>
+      <w:r>
+        <w:rPr>
+          <w:lang w:val="en-US"/>
+        </w:rPr>
+        <w:t>Anleitung</w:t>
+      </w:r>
+      <w:proofErr w:type="spellEnd"/>
+      <w:r>
+        <w:rPr>
+          <w:lang w:val="en-US"/>
+        </w:rPr>
+        <w:t>:</w:t>
       </w:r>
       <w:r>
         <w:rPr>
           <w:spacing w:val="-1"/>
+          <w:lang w:val="en-US"/>
         </w:rPr>
         <w:t xml:space="preserve"> </w:t>
       </w:r>
-      <w:r>
+      <w:proofErr w:type="spellStart"/>
+      <w:r>
+        <w:rPr>
+          <w:lang w:val="en-US"/>
+        </w:rPr>
         <w:t>Abbildung</w:t>
       </w:r>
+      <w:proofErr w:type="spellEnd"/>
       <w:r>
         <w:rPr>
           <w:spacing w:val="-3"/>
+          <w:lang w:val="en-US"/>
         </w:rPr>
         <w:t xml:space="preserve"> </w:t>
       </w:r>
-      <w:r>
+      <w:proofErr w:type="spellStart"/>
+      <w:r>
+        <w:rPr>
+          <w:lang w:val="en-US"/>
+        </w:rPr>
         <w:t>als</w:t>
       </w:r>
+      <w:proofErr w:type="spellEnd"/>
       <w:r>
         <w:rPr>
           <w:spacing w:val="2"/>
+          <w:lang w:val="en-US"/>
         </w:rPr>
         <w:t xml:space="preserve"> </w:t>
       </w:r>
-      <w:r>
+      <w:proofErr w:type="spellStart"/>
+      <w:r>
+        <w:rPr>
+          <w:lang w:val="en-US"/>
+        </w:rPr>
         <w:t>Grafik</w:t>
       </w:r>
+      <w:proofErr w:type="spellEnd"/>
       <w:r>
         <w:rPr>
           <w:spacing w:val="-1"/>
+          <w:lang w:val="en-US"/>
         </w:rPr>
         <w:t xml:space="preserve"> </w:t>
       </w:r>
-      <w:r>
+      <w:proofErr w:type="spellStart"/>
+      <w:r>
+        <w:rPr>
+          <w:lang w:val="en-US"/>
+        </w:rPr>
         <w:t>importieren</w:t>
       </w:r>
-      <w:r>
+      <w:proofErr w:type="spellEnd"/>
+      <w:r>
+        <w:rPr>
+          <w:lang w:val="en-US"/>
+        </w:rPr>
         <w:tab/>
         <w:t>XIII</w:t>
       </w:r>
@@ -3585,26 +3927,70 @@
         </w:tabs>
         <w:spacing w:before="185"/>
         <w:ind w:left="158"/>
-      </w:pPr>
-      <w:r>
+        <w:rPr>
+          <w:lang w:val="en-US"/>
+        </w:rPr>
+      </w:pPr>
+      <w:r>
+        <w:rPr>
+          <w:lang w:val="en-US"/>
+        </w:rPr>
         <w:t>Appendix</w:t>
       </w:r>
       <w:r>
         <w:rPr>
           <w:spacing w:val="-4"/>
+          <w:lang w:val="en-US"/>
         </w:rPr>
         <w:t xml:space="preserve"> </w:t>
       </w:r>
       <w:r>
-        <w:t>3: Fragebogenbeispiel (Auszug)</w:t>
-      </w:r>
-      <w:r>
+        <w:rPr>
+          <w:lang w:val="en-US"/>
+        </w:rPr>
+        <w:t xml:space="preserve">3: </w:t>
+      </w:r>
+      <w:proofErr w:type="spellStart"/>
+      <w:r>
+        <w:rPr>
+          <w:lang w:val="en-US"/>
+        </w:rPr>
+        <w:t>Fragebogenbeispiel</w:t>
+      </w:r>
+      <w:proofErr w:type="spellEnd"/>
+      <w:r>
+        <w:rPr>
+          <w:lang w:val="en-US"/>
+        </w:rPr>
+        <w:t xml:space="preserve"> (</w:t>
+      </w:r>
+      <w:proofErr w:type="spellStart"/>
+      <w:r>
+        <w:rPr>
+          <w:lang w:val="en-US"/>
+        </w:rPr>
+        <w:t>Auszug</w:t>
+      </w:r>
+      <w:proofErr w:type="spellEnd"/>
+      <w:r>
+        <w:rPr>
+          <w:lang w:val="en-US"/>
+        </w:rPr>
+        <w:t>)</w:t>
+      </w:r>
+      <w:r>
+        <w:rPr>
+          <w:lang w:val="en-US"/>
+        </w:rPr>
         <w:tab/>
         <w:t>XIV</w:t>
       </w:r>
     </w:p>
     <w:p>
       <w:pPr>
+        <w:rPr>
+          <w:lang w:val="en-US"/>
+        </w:rPr>
         <w:sectPr>
           <w:headerReference w:type="default" r:id="rId32"/>
           <w:footerReference w:type="default" r:id="rId33"/>
@@ -3621,12 +4007,14 @@
         <w:rPr>
           <w:b/>
           <w:sz w:val="32"/>
+          <w:lang w:val="en-US"/>
         </w:rPr>
       </w:pPr>
       <w:r>
         <w:rPr>
           <w:b/>
           <w:sz w:val="32"/>
+          <w:lang w:val="en-US"/>
         </w:rPr>
         <w:lastRenderedPageBreak/>
         <w:t>Appendix</w:t>
@@ -3636,6 +4024,7 @@
           <w:b/>
           <w:spacing w:val="-1"/>
           <w:sz w:val="32"/>
+          <w:lang w:val="en-US"/>
         </w:rPr>
         <w:t xml:space="preserve"> </w:t>
       </w:r>
@@ -3643,6 +4032,7 @@
         <w:rPr>
           <w:b/>
           <w:sz w:val="32"/>
+          <w:lang w:val="en-US"/>
         </w:rPr>
         <w:t>1:</w:t>
       </w:r>
@@ -3859,25 +4249,20 @@
         <w:spacing w:before="208"/>
         <w:ind w:left="158"/>
         <w:rPr>
-          <w:lang w:val="en-US"/>
-        </w:rPr>
-      </w:pPr>
-      <w:r>
-        <w:rPr>
-          <w:lang w:val="en-US"/>
+          <w:lang w:val="fr-FR"/>
+        </w:rPr>
+      </w:pPr>
+      <w:r>
+        <w:rPr>
+          <w:lang w:val="fr-FR"/>
         </w:rPr>
         <w:t>Ingolstadt</w:t>
       </w:r>
       <w:r>
         <w:rPr>
-          <w:lang w:val="en-US"/>
+          <w:lang w:val="fr-FR"/>
         </w:rPr>
         <w:tab/>
-      </w:r>
-      <w:r>
-        <w:rPr>
-          <w:lang w:val="en-US"/>
-        </w:rPr>
         <w:t>18.08.2023</w:t>
       </w:r>
     </w:p>
@@ -3890,43 +4275,43 @@
         <w:spacing w:before="184"/>
         <w:ind w:left="158"/>
         <w:rPr>
-          <w:lang w:val="en-US"/>
-        </w:rPr>
-      </w:pPr>
-      <w:r>
-        <w:rPr>
-          <w:lang w:val="en-US"/>
+          <w:lang w:val="fr-FR"/>
+        </w:rPr>
+      </w:pPr>
+      <w:r>
+        <w:rPr>
+          <w:lang w:val="fr-FR"/>
         </w:rPr>
         <w:t>(</w:t>
       </w:r>
       <w:r>
         <w:rPr>
-          <w:lang w:val="en-US"/>
+          <w:lang w:val="fr-FR"/>
         </w:rPr>
         <w:t>Place</w:t>
       </w:r>
       <w:r>
         <w:rPr>
-          <w:lang w:val="en-US"/>
+          <w:lang w:val="fr-FR"/>
         </w:rPr>
         <w:t>)</w:t>
       </w:r>
       <w:r>
         <w:rPr>
-          <w:lang w:val="en-US"/>
+          <w:lang w:val="fr-FR"/>
         </w:rPr>
         <w:tab/>
         <w:t>(</w:t>
       </w:r>
       <w:r>
         <w:rPr>
-          <w:lang w:val="en-US"/>
+          <w:lang w:val="fr-FR"/>
         </w:rPr>
         <w:t>Date</w:t>
       </w:r>
       <w:r>
         <w:rPr>
-          <w:lang w:val="en-US"/>
+          <w:lang w:val="fr-FR"/>
         </w:rPr>
         <w:t>)</w:t>
       </w:r>
@@ -3936,7 +4321,7 @@
         <w:pStyle w:val="Textkrper"/>
         <w:rPr>
           <w:sz w:val="26"/>
-          <w:lang w:val="en-US"/>
+          <w:lang w:val="fr-FR"/>
         </w:rPr>
       </w:pPr>
     </w:p>
@@ -3945,7 +4330,7 @@
         <w:pStyle w:val="Textkrper"/>
         <w:rPr>
           <w:sz w:val="26"/>
-          <w:lang w:val="en-US"/>
+          <w:lang w:val="fr-FR"/>
         </w:rPr>
       </w:pPr>
     </w:p>
@@ -3954,7 +4339,7 @@
         <w:pStyle w:val="Textkrper"/>
         <w:rPr>
           <w:sz w:val="26"/>
-          <w:lang w:val="en-US"/>
+          <w:lang w:val="fr-FR"/>
         </w:rPr>
       </w:pPr>
     </w:p>
@@ -3963,10 +4348,66 @@
         <w:pStyle w:val="Textkrper"/>
         <w:spacing w:before="207"/>
         <w:ind w:left="158"/>
-      </w:pPr>
-      <w:r>
-        <w:t>Dennis Götz, Vincent Bläske, Paul Posselt, Serkan Akdemir</w:t>
-      </w:r>
+        <w:rPr>
+          <w:lang w:val="fr-FR"/>
+        </w:rPr>
+      </w:pPr>
+      <w:r>
+        <w:rPr>
+          <w:lang w:val="fr-FR"/>
+        </w:rPr>
+        <w:t xml:space="preserve">Dennis Götz, Vincent </w:t>
+      </w:r>
+      <w:proofErr w:type="spellStart"/>
+      <w:r>
+        <w:rPr>
+          <w:lang w:val="fr-FR"/>
+        </w:rPr>
+        <w:t>Bläske</w:t>
+      </w:r>
+      <w:proofErr w:type="spellEnd"/>
+      <w:r>
+        <w:rPr>
+          <w:lang w:val="fr-FR"/>
+        </w:rPr>
+        <w:t xml:space="preserve">, Paul </w:t>
+      </w:r>
+      <w:proofErr w:type="spellStart"/>
+      <w:r>
+        <w:rPr>
+          <w:lang w:val="fr-FR"/>
+        </w:rPr>
+        <w:t>Posselt</w:t>
+      </w:r>
+      <w:proofErr w:type="spellEnd"/>
+      <w:r>
+        <w:rPr>
+          <w:lang w:val="fr-FR"/>
+        </w:rPr>
+        <w:t xml:space="preserve">, </w:t>
+      </w:r>
+      <w:proofErr w:type="spellStart"/>
+      <w:r>
+        <w:rPr>
+          <w:lang w:val="fr-FR"/>
+        </w:rPr>
+        <w:t>Serkan</w:t>
+      </w:r>
+      <w:proofErr w:type="spellEnd"/>
+      <w:r>
+        <w:rPr>
+          <w:lang w:val="fr-FR"/>
+        </w:rPr>
+        <w:t xml:space="preserve"> </w:t>
+      </w:r>
+      <w:proofErr w:type="spellStart"/>
+      <w:r>
+        <w:rPr>
+          <w:lang w:val="fr-FR"/>
+        </w:rPr>
+        <w:t>Akdemir</w:t>
+      </w:r>
+      <w:proofErr w:type="spellEnd"/>
     </w:p>
     <w:p>
       <w:pPr>
@@ -3974,24 +4415,24 @@
         <w:spacing w:before="185"/>
         <w:ind w:left="158"/>
         <w:rPr>
-          <w:lang w:val="en-US"/>
-        </w:rPr>
-      </w:pPr>
-      <w:r>
-        <w:rPr>
-          <w:lang w:val="en-US"/>
+          <w:lang w:val="fr-FR"/>
+        </w:rPr>
+      </w:pPr>
+      <w:r>
+        <w:rPr>
+          <w:lang w:val="fr-FR"/>
         </w:rPr>
         <w:t>(</w:t>
       </w:r>
       <w:r>
         <w:rPr>
-          <w:lang w:val="en-US"/>
+          <w:lang w:val="fr-FR"/>
         </w:rPr>
         <w:t>Signature</w:t>
       </w:r>
       <w:r>
         <w:rPr>
-          <w:lang w:val="en-US"/>
+          <w:lang w:val="fr-FR"/>
         </w:rPr>
         <w:t>)</w:t>
       </w:r>
@@ -4210,7 +4651,7 @@
         </mc:Choice>
         <mc:Fallback>
           <w:pict>
-            <v:shape w14:anchorId="1C5881DC" id="AutoShape 133" o:spid="_x0000_s1026" style="position:absolute;margin-left:480.6pt;margin-top:780.95pt;width:45.25pt;height:1.45pt;z-index:-16311296;visibility:visible;mso-wrap-style:square;mso-width-percent:0;mso-height-percent:0;mso-wrap-distance-left:9pt;mso-wrap-distance-top:0;mso-wrap-distance-right:9pt;mso-wrap-distance-bottom:0;mso-position-horizontal:absolute;mso-position-horizontal-relative:page;mso-position-vertical:absolute;mso-position-vertical-relative:page;mso-width-percent:0;mso-height-percent:0;mso-width-relative:page;mso-height-relative:page;v-text-anchor:top" coordsize="905,29" o:gfxdata="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" path="m905,19l,19,,29r905,l905,19xm905,l,,,10r905,l905,xe" fillcolor="black" stroked="f">
+            <v:shape w14:anchorId="1C5881DC" id="AutoShape 133" o:spid="_x0000_s1026" style="position:absolute;margin-left:480.6pt;margin-top:780.95pt;width:45.25pt;height:1.45pt;z-index:-16311296;visibility:visible;mso-wrap-style:square;mso-width-percent:0;mso-height-percent:0;mso-wrap-distance-left:9pt;mso-wrap-distance-top:0;mso-wrap-distance-right:9pt;mso-wrap-distance-bottom:0;mso-position-horizontal:absolute;mso-position-horizontal-relative:page;mso-position-vertical:absolute;mso-position-vertical-relative:page;mso-width-percent:0;mso-height-percent:0;mso-width-relative:page;mso-height-relative:page;v-text-anchor:top" coordsize="905,29" o:gfxdata="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" path="m905,19l,19,,29r905,l905,19xm905,l,,,10r905,l905,xe" fillcolor="black" stroked="f">
               <v:path arrowok="t" o:connecttype="custom" o:connectlocs="364918625,2147483646;0,2147483646;0,2147483646;364918625,2147483646;364918625,2147483646;364918625,2147483646;0,2147483646;0,2147483646;364918625,2147483646;364918625,2147483646" o:connectangles="0,0,0,0,0,0,0,0,0,0"/>
               <w10:wrap anchorx="page" anchory="page"/>
             </v:shape>
@@ -4328,7 +4769,7 @@
               <v:stroke joinstyle="miter"/>
               <v:path gradientshapeok="t" o:connecttype="rect"/>
             </v:shapetype>
-            <v:shape id="Text Box 132" o:spid="_x0000_s1027" type="#_x0000_t202" style="position:absolute;margin-left:517.45pt;margin-top:785.45pt;width:10pt;height:15.3pt;z-index:-16310784;visibility:visible;mso-wrap-style:square;mso-width-percent:0;mso-height-percent:0;mso-wrap-distance-left:9pt;mso-wrap-distance-top:0;mso-wrap-distance-right:9pt;mso-wrap-distance-bottom:0;mso-position-horizontal:absolute;mso-position-horizontal-relative:page;mso-position-vertical:absolute;mso-position-vertical-relative:page;mso-width-percent:0;mso-height-percent:0;mso-width-relative:page;mso-height-relative:page;v-text-anchor:top" o:gfxdata="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" filled="f" stroked="f">
+            <v:shape id="Text Box 132" o:spid="_x0000_s1027" type="#_x0000_t202" style="position:absolute;margin-left:517.45pt;margin-top:785.45pt;width:10pt;height:15.3pt;z-index:-16310784;visibility:visible;mso-wrap-style:square;mso-width-percent:0;mso-height-percent:0;mso-wrap-distance-left:9pt;mso-wrap-distance-top:0;mso-wrap-distance-right:9pt;mso-wrap-distance-bottom:0;mso-position-horizontal:absolute;mso-position-horizontal-relative:page;mso-position-vertical:absolute;mso-position-vertical-relative:page;mso-width-percent:0;mso-height-percent:0;mso-width-relative:page;mso-height-relative:page;v-text-anchor:top" o:gfxdata="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" filled="f" stroked="f">
               <v:path arrowok="t"/>
               <v:textbox inset="0,0,0,0">
                 <w:txbxContent>
@@ -4553,7 +4994,7 @@
         </mc:Choice>
         <mc:Fallback>
           <w:pict>
-            <v:shape w14:anchorId="6D540CD3" id="AutoShape 93" o:spid="_x0000_s1026" style="position:absolute;margin-left:480.6pt;margin-top:780.95pt;width:45.25pt;height:1.45pt;z-index:-16288768;visibility:visible;mso-wrap-style:square;mso-width-percent:0;mso-height-percent:0;mso-wrap-distance-left:9pt;mso-wrap-distance-top:0;mso-wrap-distance-right:9pt;mso-wrap-distance-bottom:0;mso-position-horizontal:absolute;mso-position-horizontal-relative:page;mso-position-vertical:absolute;mso-position-vertical-relative:page;mso-width-percent:0;mso-height-percent:0;mso-width-relative:page;mso-height-relative:page;v-text-anchor:top" coordsize="905,29" o:gfxdata="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" path="m905,19l,19,,29r905,l905,19xm905,l,,,10r905,l905,xe" fillcolor="black" stroked="f">
+            <v:shape w14:anchorId="6D540CD3" id="AutoShape 93" o:spid="_x0000_s1026" style="position:absolute;margin-left:480.6pt;margin-top:780.95pt;width:45.25pt;height:1.45pt;z-index:-16288768;visibility:visible;mso-wrap-style:square;mso-width-percent:0;mso-height-percent:0;mso-wrap-distance-left:9pt;mso-wrap-distance-top:0;mso-wrap-distance-right:9pt;mso-wrap-distance-bottom:0;mso-position-horizontal:absolute;mso-position-horizontal-relative:page;mso-position-vertical:absolute;mso-position-vertical-relative:page;mso-width-percent:0;mso-height-percent:0;mso-width-relative:page;mso-height-relative:page;v-text-anchor:top" coordsize="905,29" o:gfxdata="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" path="m905,19l,19,,29r905,l905,19xm905,l,,,10r905,l905,xe" fillcolor="black" stroked="f">
               <v:path arrowok="t" o:connecttype="custom" o:connectlocs="364918625,2147483646;0,2147483646;0,2147483646;364918625,2147483646;364918625,2147483646;364918625,2147483646;0,2147483646;0,2147483646;364918625,2147483646;364918625,2147483646" o:connectangles="0,0,0,0,0,0,0,0,0,0"/>
               <w10:wrap anchorx="page" anchory="page"/>
             </v:shape>
@@ -4671,7 +5112,7 @@
               <v:stroke joinstyle="miter"/>
               <v:path gradientshapeok="t" o:connecttype="rect"/>
             </v:shapetype>
-            <v:shape id="Text Box 92" o:spid="_x0000_s1049" type="#_x0000_t202" style="position:absolute;margin-left:512.75pt;margin-top:785.45pt;width:14.7pt;height:15.3pt;z-index:-16288256;visibility:visible;mso-wrap-style:square;mso-width-percent:0;mso-height-percent:0;mso-wrap-distance-left:9pt;mso-wrap-distance-top:0;mso-wrap-distance-right:9pt;mso-wrap-distance-bottom:0;mso-position-horizontal:absolute;mso-position-horizontal-relative:page;mso-position-vertical:absolute;mso-position-vertical-relative:page;mso-width-percent:0;mso-height-percent:0;mso-width-relative:page;mso-height-relative:page;v-text-anchor:top" o:gfxdata="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" filled="f" stroked="f">
+            <v:shape id="Text Box 92" o:spid="_x0000_s1047" type="#_x0000_t202" style="position:absolute;margin-left:512.75pt;margin-top:785.45pt;width:14.7pt;height:15.3pt;z-index:-16288256;visibility:visible;mso-wrap-style:square;mso-width-percent:0;mso-height-percent:0;mso-wrap-distance-left:9pt;mso-wrap-distance-top:0;mso-wrap-distance-right:9pt;mso-wrap-distance-bottom:0;mso-position-horizontal:absolute;mso-position-horizontal-relative:page;mso-position-vertical:absolute;mso-position-vertical-relative:page;mso-width-percent:0;mso-height-percent:0;mso-width-relative:page;mso-height-relative:page;v-text-anchor:top" o:gfxdata="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" filled="f" stroked="f">
               <v:path arrowok="t"/>
               <v:textbox inset="0,0,0,0">
                 <w:txbxContent>
@@ -4896,7 +5337,7 @@
         </mc:Choice>
         <mc:Fallback>
           <w:pict>
-            <v:shape w14:anchorId="01558C97" id="AutoShape 89" o:spid="_x0000_s1026" style="position:absolute;margin-left:480.6pt;margin-top:780.95pt;width:45.25pt;height:1.45pt;z-index:-16286720;visibility:visible;mso-wrap-style:square;mso-width-percent:0;mso-height-percent:0;mso-wrap-distance-left:9pt;mso-wrap-distance-top:0;mso-wrap-distance-right:9pt;mso-wrap-distance-bottom:0;mso-position-horizontal:absolute;mso-position-horizontal-relative:page;mso-position-vertical:absolute;mso-position-vertical-relative:page;mso-width-percent:0;mso-height-percent:0;mso-width-relative:page;mso-height-relative:page;v-text-anchor:top" coordsize="905,29" o:gfxdata="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" path="m905,19l,19,,29r905,l905,19xm905,l,,,10r905,l905,xe" fillcolor="black" stroked="f">
+            <v:shape w14:anchorId="01558C97" id="AutoShape 89" o:spid="_x0000_s1026" style="position:absolute;margin-left:480.6pt;margin-top:780.95pt;width:45.25pt;height:1.45pt;z-index:-16286720;visibility:visible;mso-wrap-style:square;mso-width-percent:0;mso-height-percent:0;mso-wrap-distance-left:9pt;mso-wrap-distance-top:0;mso-wrap-distance-right:9pt;mso-wrap-distance-bottom:0;mso-position-horizontal:absolute;mso-position-horizontal-relative:page;mso-position-vertical:absolute;mso-position-vertical-relative:page;mso-width-percent:0;mso-height-percent:0;mso-width-relative:page;mso-height-relative:page;v-text-anchor:top" coordsize="905,29" o:gfxdata="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" path="m905,19l,19,,29r905,l905,19xm905,l,,,10r905,l905,xe" fillcolor="black" stroked="f">
               <v:path arrowok="t" o:connecttype="custom" o:connectlocs="364918625,2147483646;0,2147483646;0,2147483646;364918625,2147483646;364918625,2147483646;364918625,2147483646;0,2147483646;0,2147483646;364918625,2147483646;364918625,2147483646" o:connectangles="0,0,0,0,0,0,0,0,0,0"/>
               <w10:wrap anchorx="page" anchory="page"/>
             </v:shape>
@@ -5011,7 +5452,7 @@
               <v:stroke joinstyle="miter"/>
               <v:path gradientshapeok="t" o:connecttype="rect"/>
             </v:shapetype>
-            <v:shape id="Text Box 88" o:spid="_x0000_s1051" type="#_x0000_t202" style="position:absolute;margin-left:508.7pt;margin-top:785.45pt;width:18.9pt;height:15.3pt;z-index:-16286208;visibility:visible;mso-wrap-style:square;mso-width-percent:0;mso-height-percent:0;mso-wrap-distance-left:9pt;mso-wrap-distance-top:0;mso-wrap-distance-right:9pt;mso-wrap-distance-bottom:0;mso-position-horizontal:absolute;mso-position-horizontal-relative:page;mso-position-vertical:absolute;mso-position-vertical-relative:page;mso-width-percent:0;mso-height-percent:0;mso-width-relative:page;mso-height-relative:page;v-text-anchor:top" o:gfxdata="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" filled="f" stroked="f">
+            <v:shape id="Text Box 88" o:spid="_x0000_s1049" type="#_x0000_t202" style="position:absolute;margin-left:508.7pt;margin-top:785.45pt;width:18.9pt;height:15.3pt;z-index:-16286208;visibility:visible;mso-wrap-style:square;mso-width-percent:0;mso-height-percent:0;mso-wrap-distance-left:9pt;mso-wrap-distance-top:0;mso-wrap-distance-right:9pt;mso-wrap-distance-bottom:0;mso-position-horizontal:absolute;mso-position-horizontal-relative:page;mso-position-vertical:absolute;mso-position-vertical-relative:page;mso-width-percent:0;mso-height-percent:0;mso-width-relative:page;mso-height-relative:page;v-text-anchor:top" o:gfxdata="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" filled="f" stroked="f">
               <v:path arrowok="t"/>
               <v:textbox inset="0,0,0,0">
                 <w:txbxContent>
@@ -5233,7 +5674,7 @@
         </mc:Choice>
         <mc:Fallback>
           <w:pict>
-            <v:shape w14:anchorId="46E2FBC9" id="AutoShape 85" o:spid="_x0000_s1026" style="position:absolute;margin-left:480.6pt;margin-top:780.95pt;width:45.25pt;height:1.45pt;z-index:-16284672;visibility:visible;mso-wrap-style:square;mso-width-percent:0;mso-height-percent:0;mso-wrap-distance-left:9pt;mso-wrap-distance-top:0;mso-wrap-distance-right:9pt;mso-wrap-distance-bottom:0;mso-position-horizontal:absolute;mso-position-horizontal-relative:page;mso-position-vertical:absolute;mso-position-vertical-relative:page;mso-width-percent:0;mso-height-percent:0;mso-width-relative:page;mso-height-relative:page;v-text-anchor:top" coordsize="905,29" o:gfxdata="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" path="m905,19l,19,,29r905,l905,19xm905,l,,,10r905,l905,xe" fillcolor="black" stroked="f">
+            <v:shape w14:anchorId="46E2FBC9" id="AutoShape 85" o:spid="_x0000_s1026" style="position:absolute;margin-left:480.6pt;margin-top:780.95pt;width:45.25pt;height:1.45pt;z-index:-16284672;visibility:visible;mso-wrap-style:square;mso-width-percent:0;mso-height-percent:0;mso-wrap-distance-left:9pt;mso-wrap-distance-top:0;mso-wrap-distance-right:9pt;mso-wrap-distance-bottom:0;mso-position-horizontal:absolute;mso-position-horizontal-relative:page;mso-position-vertical:absolute;mso-position-vertical-relative:page;mso-width-percent:0;mso-height-percent:0;mso-width-relative:page;mso-height-relative:page;v-text-anchor:top" coordsize="905,29" o:gfxdata="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" path="m905,19l,19,,29r905,l905,19xm905,l,,,10r905,l905,xe" fillcolor="black" stroked="f">
               <v:path arrowok="t" o:connecttype="custom" o:connectlocs="364918625,2147483646;0,2147483646;0,2147483646;364918625,2147483646;364918625,2147483646;364918625,2147483646;0,2147483646;0,2147483646;364918625,2147483646;364918625,2147483646" o:connectangles="0,0,0,0,0,0,0,0,0,0"/>
               <w10:wrap anchorx="page" anchory="page"/>
             </v:shape>
@@ -5348,7 +5789,7 @@
               <v:stroke joinstyle="miter"/>
               <v:path gradientshapeok="t" o:connecttype="rect"/>
             </v:shapetype>
-            <v:shape id="Text Box 84" o:spid="_x0000_s1053" type="#_x0000_t202" style="position:absolute;margin-left:500.05pt;margin-top:785.45pt;width:27.5pt;height:15.3pt;z-index:-16284160;visibility:visible;mso-wrap-style:square;mso-width-percent:0;mso-height-percent:0;mso-wrap-distance-left:9pt;mso-wrap-distance-top:0;mso-wrap-distance-right:9pt;mso-wrap-distance-bottom:0;mso-position-horizontal:absolute;mso-position-horizontal-relative:page;mso-position-vertical:absolute;mso-position-vertical-relative:page;mso-width-percent:0;mso-height-percent:0;mso-width-relative:page;mso-height-relative:page;v-text-anchor:top" o:gfxdata="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" filled="f" stroked="f">
+            <v:shape id="Text Box 84" o:spid="_x0000_s1051" type="#_x0000_t202" style="position:absolute;margin-left:500.05pt;margin-top:785.45pt;width:27.5pt;height:15.3pt;z-index:-16284160;visibility:visible;mso-wrap-style:square;mso-width-percent:0;mso-height-percent:0;mso-wrap-distance-left:9pt;mso-wrap-distance-top:0;mso-wrap-distance-right:9pt;mso-wrap-distance-bottom:0;mso-position-horizontal:absolute;mso-position-horizontal-relative:page;mso-position-vertical:absolute;mso-position-vertical-relative:page;mso-width-percent:0;mso-height-percent:0;mso-width-relative:page;mso-height-relative:page;v-text-anchor:top" o:gfxdata="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" filled="f" stroked="f">
               <v:path arrowok="t"/>
               <v:textbox inset="0,0,0,0">
                 <w:txbxContent>
@@ -5584,7 +6025,7 @@
         </mc:Choice>
         <mc:Fallback>
           <w:pict>
-            <v:shape w14:anchorId="2DB8CF04" id="AutoShape 129" o:spid="_x0000_s1026" style="position:absolute;margin-left:480.6pt;margin-top:780.95pt;width:45.25pt;height:1.45pt;z-index:-16307200;visibility:visible;mso-wrap-style:square;mso-width-percent:0;mso-height-percent:0;mso-wrap-distance-left:9pt;mso-wrap-distance-top:0;mso-wrap-distance-right:9pt;mso-wrap-distance-bottom:0;mso-position-horizontal:absolute;mso-position-horizontal-relative:page;mso-position-vertical:absolute;mso-position-vertical-relative:page;mso-width-percent:0;mso-height-percent:0;mso-width-relative:page;mso-height-relative:page;v-text-anchor:top" coordsize="905,29" o:gfxdata="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" path="m905,19l,19,,29r905,l905,19xm905,l,,,10r905,l905,xe" fillcolor="black" stroked="f">
+            <v:shape w14:anchorId="2DB8CF04" id="AutoShape 129" o:spid="_x0000_s1026" style="position:absolute;margin-left:480.6pt;margin-top:780.95pt;width:45.25pt;height:1.45pt;z-index:-16307200;visibility:visible;mso-wrap-style:square;mso-width-percent:0;mso-height-percent:0;mso-wrap-distance-left:9pt;mso-wrap-distance-top:0;mso-wrap-distance-right:9pt;mso-wrap-distance-bottom:0;mso-position-horizontal:absolute;mso-position-horizontal-relative:page;mso-position-vertical:absolute;mso-position-vertical-relative:page;mso-width-percent:0;mso-height-percent:0;mso-width-relative:page;mso-height-relative:page;v-text-anchor:top" coordsize="905,29" o:gfxdata="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" path="m905,19l,19,,29r905,l905,19xm905,l,,,10r905,l905,xe" fillcolor="black" stroked="f">
               <v:path arrowok="t" o:connecttype="custom" o:connectlocs="364918625,2147483646;0,2147483646;0,2147483646;364918625,2147483646;364918625,2147483646;364918625,2147483646;0,2147483646;0,2147483646;364918625,2147483646;364918625,2147483646" o:connectangles="0,0,0,0,0,0,0,0,0,0"/>
               <w10:wrap anchorx="page" anchory="page"/>
             </v:shape>
@@ -5699,7 +6140,7 @@
               <v:stroke joinstyle="miter"/>
               <v:path gradientshapeok="t" o:connecttype="rect"/>
             </v:shapetype>
-            <v:shape id="Text Box 128" o:spid="_x0000_s1030" type="#_x0000_t202" style="position:absolute;margin-left:509.4pt;margin-top:785.45pt;width:17.9pt;height:15.3pt;z-index:-16306688;visibility:visible;mso-wrap-style:square;mso-width-percent:0;mso-height-percent:0;mso-wrap-distance-left:9pt;mso-wrap-distance-top:0;mso-wrap-distance-right:9pt;mso-wrap-distance-bottom:0;mso-position-horizontal:absolute;mso-position-horizontal-relative:page;mso-position-vertical:absolute;mso-position-vertical-relative:page;mso-width-percent:0;mso-height-percent:0;mso-width-relative:page;mso-height-relative:page;v-text-anchor:top" o:gfxdata="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" filled="f" stroked="f">
+            <v:shape id="Text Box 128" o:spid="_x0000_s1030" type="#_x0000_t202" style="position:absolute;margin-left:509.4pt;margin-top:785.45pt;width:17.9pt;height:15.3pt;z-index:-16306688;visibility:visible;mso-wrap-style:square;mso-width-percent:0;mso-height-percent:0;mso-wrap-distance-left:9pt;mso-wrap-distance-top:0;mso-wrap-distance-right:9pt;mso-wrap-distance-bottom:0;mso-position-horizontal:absolute;mso-position-horizontal-relative:page;mso-position-vertical:absolute;mso-position-vertical-relative:page;mso-width-percent:0;mso-height-percent:0;mso-width-relative:page;mso-height-relative:page;v-text-anchor:top" o:gfxdata="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" filled="f" stroked="f">
               <v:path arrowok="t"/>
               <v:textbox inset="0,0,0,0">
                 <w:txbxContent>
@@ -5921,7 +6362,7 @@
         </mc:Choice>
         <mc:Fallback>
           <w:pict>
-            <v:shape w14:anchorId="5007B1AA" id="AutoShape 121" o:spid="_x0000_s1026" style="position:absolute;margin-left:480.6pt;margin-top:780.95pt;width:45.25pt;height:1.45pt;z-index:-16303104;visibility:visible;mso-wrap-style:square;mso-width-percent:0;mso-height-percent:0;mso-wrap-distance-left:9pt;mso-wrap-distance-top:0;mso-wrap-distance-right:9pt;mso-wrap-distance-bottom:0;mso-position-horizontal:absolute;mso-position-horizontal-relative:page;mso-position-vertical:absolute;mso-position-vertical-relative:page;mso-width-percent:0;mso-height-percent:0;mso-width-relative:page;mso-height-relative:page;v-text-anchor:top" coordsize="905,29" o:gfxdata="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" path="m905,19l,19,,29r905,l905,19xm905,l,,,10r905,l905,xe" fillcolor="black" stroked="f">
+            <v:shape w14:anchorId="5007B1AA" id="AutoShape 121" o:spid="_x0000_s1026" style="position:absolute;margin-left:480.6pt;margin-top:780.95pt;width:45.25pt;height:1.45pt;z-index:-16303104;visibility:visible;mso-wrap-style:square;mso-width-percent:0;mso-height-percent:0;mso-wrap-distance-left:9pt;mso-wrap-distance-top:0;mso-wrap-distance-right:9pt;mso-wrap-distance-bottom:0;mso-position-horizontal:absolute;mso-position-horizontal-relative:page;mso-position-vertical:absolute;mso-position-vertical-relative:page;mso-width-percent:0;mso-height-percent:0;mso-width-relative:page;mso-height-relative:page;v-text-anchor:top" coordsize="905,29" o:gfxdata="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" path="m905,19l,19,,29r905,l905,19xm905,l,,,10r905,l905,xe" fillcolor="black" stroked="f">
               <v:path arrowok="t" o:connecttype="custom" o:connectlocs="364918625,2147483646;0,2147483646;0,2147483646;364918625,2147483646;364918625,2147483646;364918625,2147483646;0,2147483646;0,2147483646;364918625,2147483646;364918625,2147483646" o:connectangles="0,0,0,0,0,0,0,0,0,0"/>
               <w10:wrap anchorx="page" anchory="page"/>
             </v:shape>
@@ -6036,7 +6477,7 @@
               <v:stroke joinstyle="miter"/>
               <v:path gradientshapeok="t" o:connecttype="rect"/>
             </v:shapetype>
-            <v:shape id="Text Box 120" o:spid="_x0000_s1034" type="#_x0000_t202" style="position:absolute;margin-left:515.4pt;margin-top:785.45pt;width:12pt;height:15.3pt;z-index:-16302592;visibility:visible;mso-wrap-style:square;mso-width-percent:0;mso-height-percent:0;mso-wrap-distance-left:9pt;mso-wrap-distance-top:0;mso-wrap-distance-right:9pt;mso-wrap-distance-bottom:0;mso-position-horizontal:absolute;mso-position-horizontal-relative:page;mso-position-vertical:absolute;mso-position-vertical-relative:page;mso-width-percent:0;mso-height-percent:0;mso-width-relative:page;mso-height-relative:page;v-text-anchor:top" o:gfxdata="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" filled="f" stroked="f">
+            <v:shape id="Text Box 120" o:spid="_x0000_s1032" type="#_x0000_t202" style="position:absolute;margin-left:515.4pt;margin-top:785.45pt;width:12pt;height:15.3pt;z-index:-16302592;visibility:visible;mso-wrap-style:square;mso-width-percent:0;mso-height-percent:0;mso-wrap-distance-left:9pt;mso-wrap-distance-top:0;mso-wrap-distance-right:9pt;mso-wrap-distance-bottom:0;mso-position-horizontal:absolute;mso-position-horizontal-relative:page;mso-position-vertical:absolute;mso-position-vertical-relative:page;mso-width-percent:0;mso-height-percent:0;mso-width-relative:page;mso-height-relative:page;v-text-anchor:top" o:gfxdata="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" filled="f" stroked="f">
               <v:path arrowok="t"/>
               <v:textbox inset="0,0,0,0">
                 <w:txbxContent>
@@ -6258,7 +6699,7 @@
         </mc:Choice>
         <mc:Fallback>
           <w:pict>
-            <v:shape w14:anchorId="3097FB42" id="AutoShape 117" o:spid="_x0000_s1026" style="position:absolute;margin-left:480.6pt;margin-top:780.95pt;width:45.25pt;height:1.45pt;z-index:-16301056;visibility:visible;mso-wrap-style:square;mso-width-percent:0;mso-height-percent:0;mso-wrap-distance-left:9pt;mso-wrap-distance-top:0;mso-wrap-distance-right:9pt;mso-wrap-distance-bottom:0;mso-position-horizontal:absolute;mso-position-horizontal-relative:page;mso-position-vertical:absolute;mso-position-vertical-relative:page;mso-width-percent:0;mso-height-percent:0;mso-width-relative:page;mso-height-relative:page;v-text-anchor:top" coordsize="905,29" o:gfxdata="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" path="m905,19l,19,,29r905,l905,19xm905,l,,,10r905,l905,xe" fillcolor="black" stroked="f">
+            <v:shape w14:anchorId="3097FB42" id="AutoShape 117" o:spid="_x0000_s1026" style="position:absolute;margin-left:480.6pt;margin-top:780.95pt;width:45.25pt;height:1.45pt;z-index:-16301056;visibility:visible;mso-wrap-style:square;mso-width-percent:0;mso-height-percent:0;mso-wrap-distance-left:9pt;mso-wrap-distance-top:0;mso-wrap-distance-right:9pt;mso-wrap-distance-bottom:0;mso-position-horizontal:absolute;mso-position-horizontal-relative:page;mso-position-vertical:absolute;mso-position-vertical-relative:page;mso-width-percent:0;mso-height-percent:0;mso-width-relative:page;mso-height-relative:page;v-text-anchor:top" coordsize="905,29" o:gfxdata="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" path="m905,19l,19,,29r905,l905,19xm905,l,,,10r905,l905,xe" fillcolor="black" stroked="f">
               <v:path arrowok="t" o:connecttype="custom" o:connectlocs="364918625,2147483646;0,2147483646;0,2147483646;364918625,2147483646;364918625,2147483646;364918625,2147483646;0,2147483646;0,2147483646;364918625,2147483646;364918625,2147483646" o:connectangles="0,0,0,0,0,0,0,0,0,0"/>
               <w10:wrap anchorx="page" anchory="page"/>
             </v:shape>
@@ -6373,7 +6814,7 @@
               <v:stroke joinstyle="miter"/>
               <v:path gradientshapeok="t" o:connecttype="rect"/>
             </v:shapetype>
-            <v:shape id="Text Box 116" o:spid="_x0000_s1037" type="#_x0000_t202" style="position:absolute;margin-left:515.4pt;margin-top:785.45pt;width:12pt;height:15.3pt;z-index:-16300544;visibility:visible;mso-wrap-style:square;mso-width-percent:0;mso-height-percent:0;mso-wrap-distance-left:9pt;mso-wrap-distance-top:0;mso-wrap-distance-right:9pt;mso-wrap-distance-bottom:0;mso-position-horizontal:absolute;mso-position-horizontal-relative:page;mso-position-vertical:absolute;mso-position-vertical-relative:page;mso-width-percent:0;mso-height-percent:0;mso-width-relative:page;mso-height-relative:page;v-text-anchor:top" o:gfxdata="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" filled="f" stroked="f">
+            <v:shape id="Text Box 116" o:spid="_x0000_s1035" type="#_x0000_t202" style="position:absolute;margin-left:515.4pt;margin-top:785.45pt;width:12pt;height:15.3pt;z-index:-16300544;visibility:visible;mso-wrap-style:square;mso-width-percent:0;mso-height-percent:0;mso-wrap-distance-left:9pt;mso-wrap-distance-top:0;mso-wrap-distance-right:9pt;mso-wrap-distance-bottom:0;mso-position-horizontal:absolute;mso-position-horizontal-relative:page;mso-position-vertical:absolute;mso-position-vertical-relative:page;mso-width-percent:0;mso-height-percent:0;mso-width-relative:page;mso-height-relative:page;v-text-anchor:top" o:gfxdata="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" filled="f" stroked="f">
               <v:path arrowok="t"/>
               <v:textbox inset="0,0,0,0">
                 <w:txbxContent>
@@ -6595,7 +7036,7 @@
         </mc:Choice>
         <mc:Fallback>
           <w:pict>
-            <v:shape w14:anchorId="6BE0E355" id="AutoShape 113" o:spid="_x0000_s1026" style="position:absolute;margin-left:480.6pt;margin-top:780.95pt;width:45.25pt;height:1.45pt;z-index:-16299008;visibility:visible;mso-wrap-style:square;mso-width-percent:0;mso-height-percent:0;mso-wrap-distance-left:9pt;mso-wrap-distance-top:0;mso-wrap-distance-right:9pt;mso-wrap-distance-bottom:0;mso-position-horizontal:absolute;mso-position-horizontal-relative:page;mso-position-vertical:absolute;mso-position-vertical-relative:page;mso-width-percent:0;mso-height-percent:0;mso-width-relative:page;mso-height-relative:page;v-text-anchor:top" coordsize="905,29" o:gfxdata="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" path="m905,19l,19,,29r905,l905,19xm905,l,,,10r905,l905,xe" fillcolor="black" stroked="f">
+            <v:shape w14:anchorId="6BE0E355" id="AutoShape 113" o:spid="_x0000_s1026" style="position:absolute;margin-left:480.6pt;margin-top:780.95pt;width:45.25pt;height:1.45pt;z-index:-16299008;visibility:visible;mso-wrap-style:square;mso-width-percent:0;mso-height-percent:0;mso-wrap-distance-left:9pt;mso-wrap-distance-top:0;mso-wrap-distance-right:9pt;mso-wrap-distance-bottom:0;mso-position-horizontal:absolute;mso-position-horizontal-relative:page;mso-position-vertical:absolute;mso-position-vertical-relative:page;mso-width-percent:0;mso-height-percent:0;mso-width-relative:page;mso-height-relative:page;v-text-anchor:top" coordsize="905,29" o:gfxdata="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" path="m905,19l,19,,29r905,l905,19xm905,l,,,10r905,l905,xe" fillcolor="black" stroked="f">
               <v:path arrowok="t" o:connecttype="custom" o:connectlocs="364918625,2147483646;0,2147483646;0,2147483646;364918625,2147483646;364918625,2147483646;364918625,2147483646;0,2147483646;0,2147483646;364918625,2147483646;364918625,2147483646" o:connectangles="0,0,0,0,0,0,0,0,0,0"/>
               <w10:wrap anchorx="page" anchory="page"/>
             </v:shape>
@@ -6710,7 +7151,7 @@
               <v:stroke joinstyle="miter"/>
               <v:path gradientshapeok="t" o:connecttype="rect"/>
             </v:shapetype>
-            <v:shape id="Text Box 112" o:spid="_x0000_s1039" type="#_x0000_t202" style="position:absolute;margin-left:515.4pt;margin-top:785.45pt;width:12pt;height:15.3pt;z-index:-16298496;visibility:visible;mso-wrap-style:square;mso-width-percent:0;mso-height-percent:0;mso-wrap-distance-left:9pt;mso-wrap-distance-top:0;mso-wrap-distance-right:9pt;mso-wrap-distance-bottom:0;mso-position-horizontal:absolute;mso-position-horizontal-relative:page;mso-position-vertical:absolute;mso-position-vertical-relative:page;mso-width-percent:0;mso-height-percent:0;mso-width-relative:page;mso-height-relative:page;v-text-anchor:top" o:gfxdata="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" filled="f" stroked="f">
+            <v:shape id="Text Box 112" o:spid="_x0000_s1037" type="#_x0000_t202" style="position:absolute;margin-left:515.4pt;margin-top:785.45pt;width:12pt;height:15.3pt;z-index:-16298496;visibility:visible;mso-wrap-style:square;mso-width-percent:0;mso-height-percent:0;mso-wrap-distance-left:9pt;mso-wrap-distance-top:0;mso-wrap-distance-right:9pt;mso-wrap-distance-bottom:0;mso-position-horizontal:absolute;mso-position-horizontal-relative:page;mso-position-vertical:absolute;mso-position-vertical-relative:page;mso-width-percent:0;mso-height-percent:0;mso-width-relative:page;mso-height-relative:page;v-text-anchor:top" o:gfxdata="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" filled="f" stroked="f">
               <v:path arrowok="t"/>
               <v:textbox inset="0,0,0,0">
                 <w:txbxContent>
@@ -6932,7 +7373,7 @@
         </mc:Choice>
         <mc:Fallback>
           <w:pict>
-            <v:shape w14:anchorId="18E65BFC" id="AutoShape 109" o:spid="_x0000_s1026" style="position:absolute;margin-left:480.6pt;margin-top:780.95pt;width:45.25pt;height:1.45pt;z-index:-16296960;visibility:visible;mso-wrap-style:square;mso-width-percent:0;mso-height-percent:0;mso-wrap-distance-left:9pt;mso-wrap-distance-top:0;mso-wrap-distance-right:9pt;mso-wrap-distance-bottom:0;mso-position-horizontal:absolute;mso-position-horizontal-relative:page;mso-position-vertical:absolute;mso-position-vertical-relative:page;mso-width-percent:0;mso-height-percent:0;mso-width-relative:page;mso-height-relative:page;v-text-anchor:top" coordsize="905,29" o:gfxdata="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" path="m905,19l,19,,29r905,l905,19xm905,l,,,10r905,l905,xe" fillcolor="black" stroked="f">
+            <v:shape w14:anchorId="18E65BFC" id="AutoShape 109" o:spid="_x0000_s1026" style="position:absolute;margin-left:480.6pt;margin-top:780.95pt;width:45.25pt;height:1.45pt;z-index:-16296960;visibility:visible;mso-wrap-style:square;mso-width-percent:0;mso-height-percent:0;mso-wrap-distance-left:9pt;mso-wrap-distance-top:0;mso-wrap-distance-right:9pt;mso-wrap-distance-bottom:0;mso-position-horizontal:absolute;mso-position-horizontal-relative:page;mso-position-vertical:absolute;mso-position-vertical-relative:page;mso-width-percent:0;mso-height-percent:0;mso-width-relative:page;mso-height-relative:page;v-text-anchor:top" coordsize="905,29" o:gfxdata="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" path="m905,19l,19,,29r905,l905,19xm905,l,,,10r905,l905,xe" fillcolor="black" stroked="f">
               <v:path arrowok="t" o:connecttype="custom" o:connectlocs="364918625,2147483646;0,2147483646;0,2147483646;364918625,2147483646;364918625,2147483646;364918625,2147483646;0,2147483646;0,2147483646;364918625,2147483646;364918625,2147483646" o:connectangles="0,0,0,0,0,0,0,0,0,0"/>
               <w10:wrap anchorx="page" anchory="page"/>
             </v:shape>
@@ -7047,7 +7488,7 @@
               <v:stroke joinstyle="miter"/>
               <v:path gradientshapeok="t" o:connecttype="rect"/>
             </v:shapetype>
-            <v:shape id="Text Box 108" o:spid="_x0000_s1041" type="#_x0000_t202" style="position:absolute;margin-left:509.4pt;margin-top:785.45pt;width:18pt;height:15.3pt;z-index:-16296448;visibility:visible;mso-wrap-style:square;mso-width-percent:0;mso-height-percent:0;mso-wrap-distance-left:9pt;mso-wrap-distance-top:0;mso-wrap-distance-right:9pt;mso-wrap-distance-bottom:0;mso-position-horizontal:absolute;mso-position-horizontal-relative:page;mso-position-vertical:absolute;mso-position-vertical-relative:page;mso-width-percent:0;mso-height-percent:0;mso-width-relative:page;mso-height-relative:page;v-text-anchor:top" o:gfxdata="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" filled="f" stroked="f">
+            <v:shape id="Text Box 108" o:spid="_x0000_s1039" type="#_x0000_t202" style="position:absolute;margin-left:509.4pt;margin-top:785.45pt;width:18pt;height:15.3pt;z-index:-16296448;visibility:visible;mso-wrap-style:square;mso-width-percent:0;mso-height-percent:0;mso-wrap-distance-left:9pt;mso-wrap-distance-top:0;mso-wrap-distance-right:9pt;mso-wrap-distance-bottom:0;mso-position-horizontal:absolute;mso-position-horizontal-relative:page;mso-position-vertical:absolute;mso-position-vertical-relative:page;mso-width-percent:0;mso-height-percent:0;mso-width-relative:page;mso-height-relative:page;v-text-anchor:top" o:gfxdata="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" filled="f" stroked="f">
               <v:path arrowok="t"/>
               <v:textbox inset="0,0,0,0">
                 <w:txbxContent>
@@ -7269,7 +7710,7 @@
         </mc:Choice>
         <mc:Fallback>
           <w:pict>
-            <v:shape w14:anchorId="1BC7F394" id="AutoShape 105" o:spid="_x0000_s1026" style="position:absolute;margin-left:480.6pt;margin-top:780.95pt;width:45.25pt;height:1.45pt;z-index:-16294912;visibility:visible;mso-wrap-style:square;mso-width-percent:0;mso-height-percent:0;mso-wrap-distance-left:9pt;mso-wrap-distance-top:0;mso-wrap-distance-right:9pt;mso-wrap-distance-bottom:0;mso-position-horizontal:absolute;mso-position-horizontal-relative:page;mso-position-vertical:absolute;mso-position-vertical-relative:page;mso-width-percent:0;mso-height-percent:0;mso-width-relative:page;mso-height-relative:page;v-text-anchor:top" coordsize="905,29" o:gfxdata="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" path="m905,19l,19,,29r905,l905,19xm905,l,,,10r905,l905,xe" fillcolor="black" stroked="f">
+            <v:shape w14:anchorId="1BC7F394" id="AutoShape 105" o:spid="_x0000_s1026" style="position:absolute;margin-left:480.6pt;margin-top:780.95pt;width:45.25pt;height:1.45pt;z-index:-16294912;visibility:visible;mso-wrap-style:square;mso-width-percent:0;mso-height-percent:0;mso-wrap-distance-left:9pt;mso-wrap-distance-top:0;mso-wrap-distance-right:9pt;mso-wrap-distance-bottom:0;mso-position-horizontal:absolute;mso-position-horizontal-relative:page;mso-position-vertical:absolute;mso-position-vertical-relative:page;mso-width-percent:0;mso-height-percent:0;mso-width-relative:page;mso-height-relative:page;v-text-anchor:top" coordsize="905,29" o:gfxdata="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" path="m905,19l,19,,29r905,l905,19xm905,l,,,10r905,l905,xe" fillcolor="black" stroked="f">
               <v:path arrowok="t" o:connecttype="custom" o:connectlocs="364918625,2147483646;0,2147483646;0,2147483646;364918625,2147483646;364918625,2147483646;364918625,2147483646;0,2147483646;0,2147483646;364918625,2147483646;364918625,2147483646" o:connectangles="0,0,0,0,0,0,0,0,0,0"/>
               <w10:wrap anchorx="page" anchory="page"/>
             </v:shape>
@@ -7384,7 +7825,7 @@
               <v:stroke joinstyle="miter"/>
               <v:path gradientshapeok="t" o:connecttype="rect"/>
             </v:shapetype>
-            <v:shape id="Text Box 104" o:spid="_x0000_s1043" type="#_x0000_t202" style="position:absolute;margin-left:509.4pt;margin-top:785.45pt;width:18pt;height:15.3pt;z-index:-16294400;visibility:visible;mso-wrap-style:square;mso-width-percent:0;mso-height-percent:0;mso-wrap-distance-left:9pt;mso-wrap-distance-top:0;mso-wrap-distance-right:9pt;mso-wrap-distance-bottom:0;mso-position-horizontal:absolute;mso-position-horizontal-relative:page;mso-position-vertical:absolute;mso-position-vertical-relative:page;mso-width-percent:0;mso-height-percent:0;mso-width-relative:page;mso-height-relative:page;v-text-anchor:top" o:gfxdata="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" filled="f" stroked="f">
+            <v:shape id="Text Box 104" o:spid="_x0000_s1041" type="#_x0000_t202" style="position:absolute;margin-left:509.4pt;margin-top:785.45pt;width:18pt;height:15.3pt;z-index:-16294400;visibility:visible;mso-wrap-style:square;mso-width-percent:0;mso-height-percent:0;mso-wrap-distance-left:9pt;mso-wrap-distance-top:0;mso-wrap-distance-right:9pt;mso-wrap-distance-bottom:0;mso-position-horizontal:absolute;mso-position-horizontal-relative:page;mso-position-vertical:absolute;mso-position-vertical-relative:page;mso-width-percent:0;mso-height-percent:0;mso-width-relative:page;mso-height-relative:page;v-text-anchor:top" o:gfxdata="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" filled="f" stroked="f">
               <v:path arrowok="t"/>
               <v:textbox inset="0,0,0,0">
                 <w:txbxContent>
@@ -7606,7 +8047,7 @@
         </mc:Choice>
         <mc:Fallback>
           <w:pict>
-            <v:shape w14:anchorId="319B0598" id="AutoShape 101" o:spid="_x0000_s1026" style="position:absolute;margin-left:480.6pt;margin-top:780.95pt;width:45.25pt;height:1.45pt;z-index:-16292864;visibility:visible;mso-wrap-style:square;mso-width-percent:0;mso-height-percent:0;mso-wrap-distance-left:9pt;mso-wrap-distance-top:0;mso-wrap-distance-right:9pt;mso-wrap-distance-bottom:0;mso-position-horizontal:absolute;mso-position-horizontal-relative:page;mso-position-vertical:absolute;mso-position-vertical-relative:page;mso-width-percent:0;mso-height-percent:0;mso-width-relative:page;mso-height-relative:page;v-text-anchor:top" coordsize="905,29" o:gfxdata="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" path="m905,19l,19,,29r905,l905,19xm905,l,,,10r905,l905,xe" fillcolor="black" stroked="f">
+            <v:shape w14:anchorId="319B0598" id="AutoShape 101" o:spid="_x0000_s1026" style="position:absolute;margin-left:480.6pt;margin-top:780.95pt;width:45.25pt;height:1.45pt;z-index:-16292864;visibility:visible;mso-wrap-style:square;mso-width-percent:0;mso-height-percent:0;mso-wrap-distance-left:9pt;mso-wrap-distance-top:0;mso-wrap-distance-right:9pt;mso-wrap-distance-bottom:0;mso-position-horizontal:absolute;mso-position-horizontal-relative:page;mso-position-vertical:absolute;mso-position-vertical-relative:page;mso-width-percent:0;mso-height-percent:0;mso-width-relative:page;mso-height-relative:page;v-text-anchor:top" coordsize="905,29" o:gfxdata="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" path="m905,19l,19,,29r905,l905,19xm905,l,,,10r905,l905,xe" fillcolor="black" stroked="f">
               <v:path arrowok="t" o:connecttype="custom" o:connectlocs="364918625,2147483646;0,2147483646;0,2147483646;364918625,2147483646;364918625,2147483646;364918625,2147483646;0,2147483646;0,2147483646;364918625,2147483646;364918625,2147483646" o:connectangles="0,0,0,0,0,0,0,0,0,0"/>
               <w10:wrap anchorx="page" anchory="page"/>
             </v:shape>
@@ -7721,7 +8162,7 @@
               <v:stroke joinstyle="miter"/>
               <v:path gradientshapeok="t" o:connecttype="rect"/>
             </v:shapetype>
-            <v:shape id="Text Box 100" o:spid="_x0000_s1045" type="#_x0000_t202" style="position:absolute;margin-left:509.4pt;margin-top:785.45pt;width:18pt;height:15.3pt;z-index:-16292352;visibility:visible;mso-wrap-style:square;mso-width-percent:0;mso-height-percent:0;mso-wrap-distance-left:9pt;mso-wrap-distance-top:0;mso-wrap-distance-right:9pt;mso-wrap-distance-bottom:0;mso-position-horizontal:absolute;mso-position-horizontal-relative:page;mso-position-vertical:absolute;mso-position-vertical-relative:page;mso-width-percent:0;mso-height-percent:0;mso-width-relative:page;mso-height-relative:page;v-text-anchor:top" o:gfxdata="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" filled="f" stroked="f">
+            <v:shape id="Text Box 100" o:spid="_x0000_s1043" type="#_x0000_t202" style="position:absolute;margin-left:509.4pt;margin-top:785.45pt;width:18pt;height:15.3pt;z-index:-16292352;visibility:visible;mso-wrap-style:square;mso-width-percent:0;mso-height-percent:0;mso-wrap-distance-left:9pt;mso-wrap-distance-top:0;mso-wrap-distance-right:9pt;mso-wrap-distance-bottom:0;mso-position-horizontal:absolute;mso-position-horizontal-relative:page;mso-position-vertical:absolute;mso-position-vertical-relative:page;mso-width-percent:0;mso-height-percent:0;mso-width-relative:page;mso-height-relative:page;v-text-anchor:top" o:gfxdata="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" filled="f" stroked="f">
               <v:path arrowok="t"/>
               <v:textbox inset="0,0,0,0">
                 <w:txbxContent>
@@ -7943,7 +8384,7 @@
         </mc:Choice>
         <mc:Fallback>
           <w:pict>
-            <v:shape w14:anchorId="7ED47968" id="AutoShape 97" o:spid="_x0000_s1026" style="position:absolute;margin-left:480.6pt;margin-top:780.95pt;width:45.25pt;height:1.45pt;z-index:-16290816;visibility:visible;mso-wrap-style:square;mso-width-percent:0;mso-height-percent:0;mso-wrap-distance-left:9pt;mso-wrap-distance-top:0;mso-wrap-distance-right:9pt;mso-wrap-distance-bottom:0;mso-position-horizontal:absolute;mso-position-horizontal-relative:page;mso-position-vertical:absolute;mso-position-vertical-relative:page;mso-width-percent:0;mso-height-percent:0;mso-width-relative:page;mso-height-relative:page;v-text-anchor:top" coordsize="905,29" o:gfxdata="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" path="m905,19l,19,,29r905,l905,19xm905,l,,,10r905,l905,xe" fillcolor="black" stroked="f">
+            <v:shape w14:anchorId="7ED47968" id="AutoShape 97" o:spid="_x0000_s1026" style="position:absolute;margin-left:480.6pt;margin-top:780.95pt;width:45.25pt;height:1.45pt;z-index:-16290816;visibility:visible;mso-wrap-style:square;mso-width-percent:0;mso-height-percent:0;mso-wrap-distance-left:9pt;mso-wrap-distance-top:0;mso-wrap-distance-right:9pt;mso-wrap-distance-bottom:0;mso-position-horizontal:absolute;mso-position-horizontal-relative:page;mso-position-vertical:absolute;mso-position-vertical-relative:page;mso-width-percent:0;mso-height-percent:0;mso-width-relative:page;mso-height-relative:page;v-text-anchor:top" coordsize="905,29" o:gfxdata="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" path="m905,19l,19,,29r905,l905,19xm905,l,,,10r905,l905,xe" fillcolor="black" stroked="f">
               <v:path arrowok="t" o:connecttype="custom" o:connectlocs="364918625,2147483646;0,2147483646;0,2147483646;364918625,2147483646;364918625,2147483646;364918625,2147483646;0,2147483646;0,2147483646;364918625,2147483646;364918625,2147483646" o:connectangles="0,0,0,0,0,0,0,0,0,0"/>
               <w10:wrap anchorx="page" anchory="page"/>
             </v:shape>
@@ -8058,7 +8499,7 @@
               <v:stroke joinstyle="miter"/>
               <v:path gradientshapeok="t" o:connecttype="rect"/>
             </v:shapetype>
-            <v:shape id="Text Box 96" o:spid="_x0000_s1047" type="#_x0000_t202" style="position:absolute;margin-left:509.4pt;margin-top:785.45pt;width:18pt;height:15.3pt;z-index:-16290304;visibility:visible;mso-wrap-style:square;mso-width-percent:0;mso-height-percent:0;mso-wrap-distance-left:9pt;mso-wrap-distance-top:0;mso-wrap-distance-right:9pt;mso-wrap-distance-bottom:0;mso-position-horizontal:absolute;mso-position-horizontal-relative:page;mso-position-vertical:absolute;mso-position-vertical-relative:page;mso-width-percent:0;mso-height-percent:0;mso-width-relative:page;mso-height-relative:page;v-text-anchor:top" o:gfxdata="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" filled="f" stroked="f">
+            <v:shape id="Text Box 96" o:spid="_x0000_s1045" type="#_x0000_t202" style="position:absolute;margin-left:509.4pt;margin-top:785.45pt;width:18pt;height:15.3pt;z-index:-16290304;visibility:visible;mso-wrap-style:square;mso-width-percent:0;mso-height-percent:0;mso-wrap-distance-left:9pt;mso-wrap-distance-top:0;mso-wrap-distance-right:9pt;mso-wrap-distance-bottom:0;mso-position-horizontal:absolute;mso-position-horizontal-relative:page;mso-position-vertical:absolute;mso-position-vertical-relative:page;mso-width-percent:0;mso-height-percent:0;mso-width-relative:page;mso-height-relative:page;v-text-anchor:top" o:gfxdata="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" filled="f" stroked="f">
               <v:path arrowok="t"/>
               <v:textbox inset="0,0,0,0">
                 <w:txbxContent>
@@ -8233,7 +8674,7 @@
               <v:stroke joinstyle="miter"/>
               <v:path gradientshapeok="t" o:connecttype="rect"/>
             </v:shapetype>
-            <v:shape id="Text Box 134" o:spid="_x0000_s1026" type="#_x0000_t202" style="position:absolute;margin-left:69.9pt;margin-top:37.4pt;width:130.6pt;height:21.65pt;z-index:-16311808;visibility:visible;mso-wrap-style:square;mso-width-percent:0;mso-height-percent:0;mso-wrap-distance-left:9pt;mso-wrap-distance-top:0;mso-wrap-distance-right:9pt;mso-wrap-distance-bottom:0;mso-position-horizontal:absolute;mso-position-horizontal-relative:page;mso-position-vertical:absolute;mso-position-vertical-relative:page;mso-width-percent:0;mso-height-percent:0;mso-width-relative:page;mso-height-relative:page;v-text-anchor:top" o:gfxdata="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" filled="f" stroked="f">
+            <v:shape id="Text Box 134" o:spid="_x0000_s1026" type="#_x0000_t202" style="position:absolute;margin-left:69.9pt;margin-top:37.4pt;width:130.6pt;height:21.65pt;z-index:-16311808;visibility:visible;mso-wrap-style:square;mso-width-percent:0;mso-height-percent:0;mso-wrap-distance-left:9pt;mso-wrap-distance-top:0;mso-wrap-distance-right:9pt;mso-wrap-distance-bottom:0;mso-position-horizontal:absolute;mso-position-horizontal-relative:page;mso-position-vertical:absolute;mso-position-vertical-relative:page;mso-width-percent:0;mso-height-percent:0;mso-width-relative:page;mso-height-relative:page;v-text-anchor:top" o:gfxdata="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" filled="f" stroked="f">
               <v:path arrowok="t"/>
               <v:textbox inset="0,0,0,0">
                 <w:txbxContent>
@@ -8442,7 +8883,7 @@
         </mc:Choice>
         <mc:Fallback>
           <w:pict>
-            <v:shape w14:anchorId="3F64B882" id="AutoShape 135" o:spid="_x0000_s1026" style="position:absolute;margin-left:69.5pt;margin-top:53.5pt;width:456.4pt;height:1.45pt;z-index:-16312320;visibility:visible;mso-wrap-style:square;mso-width-percent:0;mso-height-percent:0;mso-wrap-distance-left:9pt;mso-wrap-distance-top:0;mso-wrap-distance-right:9pt;mso-wrap-distance-bottom:0;mso-position-horizontal:absolute;mso-position-horizontal-relative:page;mso-position-vertical:absolute;mso-position-vertical-relative:page;mso-width-percent:0;mso-height-percent:0;mso-width-relative:page;mso-height-relative:page;v-text-anchor:top" coordsize="9128,29" o:gfxdata="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" path="m9127,20l,20r,9l9127,29r,-9xm9127,l,,,10r9127,l9127,xe" fillcolor="black" stroked="f">
+            <v:shape w14:anchorId="3F64B882" id="AutoShape 135" o:spid="_x0000_s1026" style="position:absolute;margin-left:69.5pt;margin-top:53.5pt;width:456.4pt;height:1.45pt;z-index:-16312320;visibility:visible;mso-wrap-style:square;mso-width-percent:0;mso-height-percent:0;mso-wrap-distance-left:9pt;mso-wrap-distance-top:0;mso-wrap-distance-right:9pt;mso-wrap-distance-bottom:0;mso-position-horizontal:absolute;mso-position-horizontal-relative:page;mso-position-vertical:absolute;mso-position-vertical-relative:page;mso-width-percent:0;mso-height-percent:0;mso-width-relative:page;mso-height-relative:page;v-text-anchor:top" coordsize="9128,29" o:gfxdata="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" path="m9127,20l,20r,9l9127,29r,-9xm9127,l,,,10r9127,l9127,xe" fillcolor="black" stroked="f">
               <v:path arrowok="t" o:connecttype="custom" o:connectlocs="2147483646,439515250;0,439515250;0,443144275;2147483646,443144275;2147483646,439515250;2147483646,431450750;0,431450750;0,435483000;2147483646,435483000;2147483646,431450750" o:connectangles="0,0,0,0,0,0,0,0,0,0"/>
               <w10:wrap anchorx="page" anchory="page"/>
             </v:shape>
@@ -8638,7 +9079,7 @@
         </mc:Choice>
         <mc:Fallback>
           <w:pict>
-            <v:shape w14:anchorId="18FBADD9" id="AutoShape 103" o:spid="_x0000_s1026" style="position:absolute;margin-left:69.5pt;margin-top:53.5pt;width:456.4pt;height:1.45pt;z-index:-16293888;visibility:visible;mso-wrap-style:square;mso-width-percent:0;mso-height-percent:0;mso-wrap-distance-left:9pt;mso-wrap-distance-top:0;mso-wrap-distance-right:9pt;mso-wrap-distance-bottom:0;mso-position-horizontal:absolute;mso-position-horizontal-relative:page;mso-position-vertical:absolute;mso-position-vertical-relative:page;mso-width-percent:0;mso-height-percent:0;mso-width-relative:page;mso-height-relative:page;v-text-anchor:top" coordsize="9128,29" o:gfxdata="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" path="m9127,20l,20r,9l9127,29r,-9xm9127,l,,,10r9127,l9127,xe" fillcolor="black" stroked="f">
+            <v:shape w14:anchorId="18FBADD9" id="AutoShape 103" o:spid="_x0000_s1026" style="position:absolute;margin-left:69.5pt;margin-top:53.5pt;width:456.4pt;height:1.45pt;z-index:-16293888;visibility:visible;mso-wrap-style:square;mso-width-percent:0;mso-height-percent:0;mso-wrap-distance-left:9pt;mso-wrap-distance-top:0;mso-wrap-distance-right:9pt;mso-wrap-distance-bottom:0;mso-position-horizontal:absolute;mso-position-horizontal-relative:page;mso-position-vertical:absolute;mso-position-vertical-relative:page;mso-width-percent:0;mso-height-percent:0;mso-width-relative:page;mso-height-relative:page;v-text-anchor:top" coordsize="9128,29" o:gfxdata="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" path="m9127,20l,20r,9l9127,29r,-9xm9127,l,,,10r9127,l9127,xe" fillcolor="black" stroked="f">
               <v:path arrowok="t" o:connecttype="custom" o:connectlocs="2147483646,439515250;0,439515250;0,443144275;2147483646,443144275;2147483646,439515250;2147483646,431450750;0,431450750;0,435483000;2147483646,435483000;2147483646,431450750" o:connectangles="0,0,0,0,0,0,0,0,0,0"/>
               <w10:wrap anchorx="page" anchory="page"/>
             </v:shape>
@@ -8741,7 +9182,7 @@
               <v:stroke joinstyle="miter"/>
               <v:path gradientshapeok="t" o:connecttype="rect"/>
             </v:shapetype>
-            <v:shape id="Text Box 102" o:spid="_x0000_s1044" type="#_x0000_t202" style="position:absolute;margin-left:69.9pt;margin-top:37.5pt;width:95.25pt;height:15.3pt;z-index:-16293376;visibility:visible;mso-wrap-style:square;mso-width-percent:0;mso-height-percent:0;mso-wrap-distance-left:9pt;mso-wrap-distance-top:0;mso-wrap-distance-right:9pt;mso-wrap-distance-bottom:0;mso-position-horizontal:absolute;mso-position-horizontal-relative:page;mso-position-vertical:absolute;mso-position-vertical-relative:page;mso-width-percent:0;mso-height-percent:0;mso-width-relative:page;mso-height-relative:page;v-text-anchor:top" o:gfxdata="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" filled="f" stroked="f">
+            <v:shape id="Text Box 102" o:spid="_x0000_s1042" type="#_x0000_t202" style="position:absolute;margin-left:69.9pt;margin-top:37.5pt;width:95.25pt;height:15.3pt;z-index:-16293376;visibility:visible;mso-wrap-style:square;mso-width-percent:0;mso-height-percent:0;mso-wrap-distance-left:9pt;mso-wrap-distance-top:0;mso-wrap-distance-right:9pt;mso-wrap-distance-bottom:0;mso-position-horizontal:absolute;mso-position-horizontal-relative:page;mso-position-vertical:absolute;mso-position-vertical-relative:page;mso-width-percent:0;mso-height-percent:0;mso-width-relative:page;mso-height-relative:page;v-text-anchor:top" o:gfxdata="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" filled="f" stroked="f">
               <v:path arrowok="t"/>
               <v:textbox inset="0,0,0,0">
                 <w:txbxContent>
@@ -8951,7 +9392,7 @@
         </mc:Choice>
         <mc:Fallback>
           <w:pict>
-            <v:shape w14:anchorId="2748D840" id="AutoShape 99" o:spid="_x0000_s1026" style="position:absolute;margin-left:69.5pt;margin-top:53.5pt;width:456.4pt;height:1.45pt;z-index:-16291840;visibility:visible;mso-wrap-style:square;mso-width-percent:0;mso-height-percent:0;mso-wrap-distance-left:9pt;mso-wrap-distance-top:0;mso-wrap-distance-right:9pt;mso-wrap-distance-bottom:0;mso-position-horizontal:absolute;mso-position-horizontal-relative:page;mso-position-vertical:absolute;mso-position-vertical-relative:page;mso-width-percent:0;mso-height-percent:0;mso-width-relative:page;mso-height-relative:page;v-text-anchor:top" coordsize="9128,29" o:gfxdata="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" path="m9127,20l,20r,9l9127,29r,-9xm9127,l,,,10r9127,l9127,xe" fillcolor="black" stroked="f">
+            <v:shape w14:anchorId="2748D840" id="AutoShape 99" o:spid="_x0000_s1026" style="position:absolute;margin-left:69.5pt;margin-top:53.5pt;width:456.4pt;height:1.45pt;z-index:-16291840;visibility:visible;mso-wrap-style:square;mso-width-percent:0;mso-height-percent:0;mso-wrap-distance-left:9pt;mso-wrap-distance-top:0;mso-wrap-distance-right:9pt;mso-wrap-distance-bottom:0;mso-position-horizontal:absolute;mso-position-horizontal-relative:page;mso-position-vertical:absolute;mso-position-vertical-relative:page;mso-width-percent:0;mso-height-percent:0;mso-width-relative:page;mso-height-relative:page;v-text-anchor:top" coordsize="9128,29" o:gfxdata="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" path="m9127,20l,20r,9l9127,29r,-9xm9127,l,,,10r9127,l9127,xe" fillcolor="black" stroked="f">
               <v:path arrowok="t" o:connecttype="custom" o:connectlocs="2147483646,439515250;0,439515250;0,443144275;2147483646,443144275;2147483646,439515250;2147483646,431450750;0,431450750;0,435483000;2147483646,435483000;2147483646,431450750" o:connectangles="0,0,0,0,0,0,0,0,0,0"/>
               <w10:wrap anchorx="page" anchory="page"/>
             </v:shape>
@@ -9054,7 +9495,7 @@
               <v:stroke joinstyle="miter"/>
               <v:path gradientshapeok="t" o:connecttype="rect"/>
             </v:shapetype>
-            <v:shape id="Text Box 98" o:spid="_x0000_s1046" type="#_x0000_t202" style="position:absolute;margin-left:69.9pt;margin-top:37.5pt;width:50pt;height:15.3pt;z-index:-16291328;visibility:visible;mso-wrap-style:square;mso-width-percent:0;mso-height-percent:0;mso-wrap-distance-left:9pt;mso-wrap-distance-top:0;mso-wrap-distance-right:9pt;mso-wrap-distance-bottom:0;mso-position-horizontal:absolute;mso-position-horizontal-relative:page;mso-position-vertical:absolute;mso-position-vertical-relative:page;mso-width-percent:0;mso-height-percent:0;mso-width-relative:page;mso-height-relative:page;v-text-anchor:top" o:gfxdata="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" filled="f" stroked="f">
+            <v:shape id="Text Box 98" o:spid="_x0000_s1044" type="#_x0000_t202" style="position:absolute;margin-left:69.9pt;margin-top:37.5pt;width:50pt;height:15.3pt;z-index:-16291328;visibility:visible;mso-wrap-style:square;mso-width-percent:0;mso-height-percent:0;mso-wrap-distance-left:9pt;mso-wrap-distance-top:0;mso-wrap-distance-right:9pt;mso-wrap-distance-bottom:0;mso-position-horizontal:absolute;mso-position-horizontal-relative:page;mso-position-vertical:absolute;mso-position-vertical-relative:page;mso-width-percent:0;mso-height-percent:0;mso-width-relative:page;mso-height-relative:page;v-text-anchor:top" o:gfxdata="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" filled="f" stroked="f">
               <v:path arrowok="t"/>
               <v:textbox inset="0,0,0,0">
                 <w:txbxContent>
@@ -9264,7 +9705,7 @@
         </mc:Choice>
         <mc:Fallback>
           <w:pict>
-            <v:shape w14:anchorId="373ECFF8" id="AutoShape 95" o:spid="_x0000_s1026" style="position:absolute;margin-left:69.5pt;margin-top:53.5pt;width:456.4pt;height:1.45pt;z-index:-16289792;visibility:visible;mso-wrap-style:square;mso-width-percent:0;mso-height-percent:0;mso-wrap-distance-left:9pt;mso-wrap-distance-top:0;mso-wrap-distance-right:9pt;mso-wrap-distance-bottom:0;mso-position-horizontal:absolute;mso-position-horizontal-relative:page;mso-position-vertical:absolute;mso-position-vertical-relative:page;mso-width-percent:0;mso-height-percent:0;mso-width-relative:page;mso-height-relative:page;v-text-anchor:top" coordsize="9128,29" o:gfxdata="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" path="m9127,20l,20r,9l9127,29r,-9xm9127,l,,,10r9127,l9127,xe" fillcolor="black" stroked="f">
+            <v:shape w14:anchorId="373ECFF8" id="AutoShape 95" o:spid="_x0000_s1026" style="position:absolute;margin-left:69.5pt;margin-top:53.5pt;width:456.4pt;height:1.45pt;z-index:-16289792;visibility:visible;mso-wrap-style:square;mso-width-percent:0;mso-height-percent:0;mso-wrap-distance-left:9pt;mso-wrap-distance-top:0;mso-wrap-distance-right:9pt;mso-wrap-distance-bottom:0;mso-position-horizontal:absolute;mso-position-horizontal-relative:page;mso-position-vertical:absolute;mso-position-vertical-relative:page;mso-width-percent:0;mso-height-percent:0;mso-width-relative:page;mso-height-relative:page;v-text-anchor:top" coordsize="9128,29" o:gfxdata="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" path="m9127,20l,20r,9l9127,29r,-9xm9127,l,,,10r9127,l9127,xe" fillcolor="black" stroked="f">
               <v:path arrowok="t" o:connecttype="custom" o:connectlocs="2147483646,439515250;0,439515250;0,443144275;2147483646,443144275;2147483646,439515250;2147483646,431450750;0,431450750;0,435483000;2147483646,435483000;2147483646,431450750" o:connectangles="0,0,0,0,0,0,0,0,0,0"/>
               <w10:wrap anchorx="page" anchory="page"/>
             </v:shape>
@@ -9369,7 +9810,7 @@
               <v:stroke joinstyle="miter"/>
               <v:path gradientshapeok="t" o:connecttype="rect"/>
             </v:shapetype>
-            <v:shape id="Text Box 94" o:spid="_x0000_s1048" type="#_x0000_t202" style="position:absolute;margin-left:69.9pt;margin-top:37.5pt;width:98.65pt;height:15.3pt;z-index:-16289280;visibility:visible;mso-wrap-style:square;mso-width-percent:0;mso-height-percent:0;mso-wrap-distance-left:9pt;mso-wrap-distance-top:0;mso-wrap-distance-right:9pt;mso-wrap-distance-bottom:0;mso-position-horizontal:absolute;mso-position-horizontal-relative:page;mso-position-vertical:absolute;mso-position-vertical-relative:page;mso-width-percent:0;mso-height-percent:0;mso-width-relative:page;mso-height-relative:page;v-text-anchor:top" o:gfxdata="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" filled="f" stroked="f">
+            <v:shape id="Text Box 94" o:spid="_x0000_s1046" type="#_x0000_t202" style="position:absolute;margin-left:69.9pt;margin-top:37.5pt;width:98.65pt;height:15.3pt;z-index:-16289280;visibility:visible;mso-wrap-style:square;mso-width-percent:0;mso-height-percent:0;mso-wrap-distance-left:9pt;mso-wrap-distance-top:0;mso-wrap-distance-right:9pt;mso-wrap-distance-bottom:0;mso-position-horizontal:absolute;mso-position-horizontal-relative:page;mso-position-vertical:absolute;mso-position-vertical-relative:page;mso-width-percent:0;mso-height-percent:0;mso-width-relative:page;mso-height-relative:page;v-text-anchor:top" o:gfxdata="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" filled="f" stroked="f">
               <v:path arrowok="t"/>
               <v:textbox inset="0,0,0,0">
                 <w:txbxContent>
@@ -9581,7 +10022,7 @@
         </mc:Choice>
         <mc:Fallback>
           <w:pict>
-            <v:shape w14:anchorId="018AB56F" id="AutoShape 91" o:spid="_x0000_s1026" style="position:absolute;margin-left:69.5pt;margin-top:53.5pt;width:456.4pt;height:1.45pt;z-index:-16287744;visibility:visible;mso-wrap-style:square;mso-width-percent:0;mso-height-percent:0;mso-wrap-distance-left:9pt;mso-wrap-distance-top:0;mso-wrap-distance-right:9pt;mso-wrap-distance-bottom:0;mso-position-horizontal:absolute;mso-position-horizontal-relative:page;mso-position-vertical:absolute;mso-position-vertical-relative:page;mso-width-percent:0;mso-height-percent:0;mso-width-relative:page;mso-height-relative:page;v-text-anchor:top" coordsize="9128,29" o:gfxdata="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" path="m9127,20l,20r,9l9127,29r,-9xm9127,l,,,10r9127,l9127,xe" fillcolor="black" stroked="f">
+            <v:shape w14:anchorId="018AB56F" id="AutoShape 91" o:spid="_x0000_s1026" style="position:absolute;margin-left:69.5pt;margin-top:53.5pt;width:456.4pt;height:1.45pt;z-index:-16287744;visibility:visible;mso-wrap-style:square;mso-width-percent:0;mso-height-percent:0;mso-wrap-distance-left:9pt;mso-wrap-distance-top:0;mso-wrap-distance-right:9pt;mso-wrap-distance-bottom:0;mso-position-horizontal:absolute;mso-position-horizontal-relative:page;mso-position-vertical:absolute;mso-position-vertical-relative:page;mso-width-percent:0;mso-height-percent:0;mso-width-relative:page;mso-height-relative:page;v-text-anchor:top" coordsize="9128,29" o:gfxdata="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" path="m9127,20l,20r,9l9127,29r,-9xm9127,l,,,10r9127,l9127,xe" fillcolor="black" stroked="f">
               <v:path arrowok="t" o:connecttype="custom" o:connectlocs="2147483646,439515250;0,439515250;0,443144275;2147483646,443144275;2147483646,439515250;2147483646,431450750;0,431450750;0,435483000;2147483646,435483000;2147483646,431450750" o:connectangles="0,0,0,0,0,0,0,0,0,0"/>
               <w10:wrap anchorx="page" anchory="page"/>
             </v:shape>
@@ -9684,7 +10125,7 @@
               <v:stroke joinstyle="miter"/>
               <v:path gradientshapeok="t" o:connecttype="rect"/>
             </v:shapetype>
-            <v:shape id="Text Box 90" o:spid="_x0000_s1050" type="#_x0000_t202" style="position:absolute;margin-left:69.9pt;margin-top:37.5pt;width:99.2pt;height:15.3pt;z-index:-16287232;visibility:visible;mso-wrap-style:square;mso-width-percent:0;mso-height-percent:0;mso-wrap-distance-left:9pt;mso-wrap-distance-top:0;mso-wrap-distance-right:9pt;mso-wrap-distance-bottom:0;mso-position-horizontal:absolute;mso-position-horizontal-relative:page;mso-position-vertical:absolute;mso-position-vertical-relative:page;mso-width-percent:0;mso-height-percent:0;mso-width-relative:page;mso-height-relative:page;v-text-anchor:top" o:gfxdata="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" filled="f" stroked="f">
+            <v:shape id="Text Box 90" o:spid="_x0000_s1048" type="#_x0000_t202" style="position:absolute;margin-left:69.9pt;margin-top:37.5pt;width:99.2pt;height:15.3pt;z-index:-16287232;visibility:visible;mso-wrap-style:square;mso-width-percent:0;mso-height-percent:0;mso-wrap-distance-left:9pt;mso-wrap-distance-top:0;mso-wrap-distance-right:9pt;mso-wrap-distance-bottom:0;mso-position-horizontal:absolute;mso-position-horizontal-relative:page;mso-position-vertical:absolute;mso-position-vertical-relative:page;mso-width-percent:0;mso-height-percent:0;mso-width-relative:page;mso-height-relative:page;v-text-anchor:top" o:gfxdata="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" filled="f" stroked="f">
               <v:path arrowok="t"/>
               <v:textbox inset="0,0,0,0">
                 <w:txbxContent>
@@ -9815,7 +10256,7 @@
               <v:stroke joinstyle="miter"/>
               <v:path gradientshapeok="t" o:connecttype="rect"/>
             </v:shapetype>
-            <v:shape id="Text Box 86" o:spid="_x0000_s1052" type="#_x0000_t202" style="position:absolute;margin-left:69.8pt;margin-top:37.8pt;width:58.9pt;height:17.45pt;z-index:-16285184;visibility:visible;mso-wrap-style:square;mso-width-percent:0;mso-height-percent:0;mso-wrap-distance-left:9pt;mso-wrap-distance-top:0;mso-wrap-distance-right:9pt;mso-wrap-distance-bottom:0;mso-position-horizontal:absolute;mso-position-horizontal-relative:page;mso-position-vertical:absolute;mso-position-vertical-relative:page;mso-width-percent:0;mso-height-percent:0;mso-width-relative:page;mso-height-relative:page;v-text-anchor:top" o:gfxdata="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" filled="f" stroked="f">
+            <v:shape id="Text Box 86" o:spid="_x0000_s1050" type="#_x0000_t202" style="position:absolute;margin-left:69.8pt;margin-top:37.8pt;width:58.9pt;height:17.45pt;z-index:-16285184;visibility:visible;mso-wrap-style:square;mso-width-percent:0;mso-height-percent:0;mso-wrap-distance-left:9pt;mso-wrap-distance-top:0;mso-wrap-distance-right:9pt;mso-wrap-distance-bottom:0;mso-position-horizontal:absolute;mso-position-horizontal-relative:page;mso-position-vertical:absolute;mso-position-vertical-relative:page;mso-width-percent:0;mso-height-percent:0;mso-width-relative:page;mso-height-relative:page;v-text-anchor:top" o:gfxdata="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" filled="f" stroked="f">
               <v:path arrowok="t"/>
               <v:textbox inset="0,0,0,0">
                 <w:txbxContent>
@@ -10011,7 +10452,7 @@
         </mc:Choice>
         <mc:Fallback>
           <w:pict>
-            <v:shape w14:anchorId="3228899A" id="AutoShape 87" o:spid="_x0000_s1026" style="position:absolute;margin-left:69.5pt;margin-top:53.5pt;width:456.4pt;height:1.45pt;z-index:-16285696;visibility:visible;mso-wrap-style:square;mso-width-percent:0;mso-height-percent:0;mso-wrap-distance-left:9pt;mso-wrap-distance-top:0;mso-wrap-distance-right:9pt;mso-wrap-distance-bottom:0;mso-position-horizontal:absolute;mso-position-horizontal-relative:page;mso-position-vertical:absolute;mso-position-vertical-relative:page;mso-width-percent:0;mso-height-percent:0;mso-width-relative:page;mso-height-relative:page;v-text-anchor:top" coordsize="9128,29" o:gfxdata="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" path="m9127,20l,20r,9l9127,29r,-9xm9127,l,,,10r9127,l9127,xe" fillcolor="black" stroked="f">
+            <v:shape w14:anchorId="3228899A" id="AutoShape 87" o:spid="_x0000_s1026" style="position:absolute;margin-left:69.5pt;margin-top:53.5pt;width:456.4pt;height:1.45pt;z-index:-16285696;visibility:visible;mso-wrap-style:square;mso-width-percent:0;mso-height-percent:0;mso-wrap-distance-left:9pt;mso-wrap-distance-top:0;mso-wrap-distance-right:9pt;mso-wrap-distance-bottom:0;mso-position-horizontal:absolute;mso-position-horizontal-relative:page;mso-position-vertical:absolute;mso-position-vertical-relative:page;mso-width-percent:0;mso-height-percent:0;mso-width-relative:page;mso-height-relative:page;v-text-anchor:top" coordsize="9128,29" o:gfxdata="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" path="m9127,20l,20r,9l9127,29r,-9xm9127,l,,,10r9127,l9127,xe" fillcolor="black" stroked="f">
               <v:path arrowok="t" o:connecttype="custom" o:connectlocs="2147483646,439515250;0,439515250;0,443144275;2147483646,443144275;2147483646,439515250;2147483646,431450750;0,431450750;0,435483000;2147483646,435483000;2147483646,431450750" o:connectangles="0,0,0,0,0,0,0,0,0,0"/>
               <w10:wrap anchorx="page" anchory="page"/>
             </v:shape>
@@ -10207,7 +10648,7 @@
         </mc:Choice>
         <mc:Fallback>
           <w:pict>
-            <v:shape w14:anchorId="3937F478" id="AutoShape 83" o:spid="_x0000_s1026" style="position:absolute;margin-left:69.5pt;margin-top:53.5pt;width:456.4pt;height:1.45pt;z-index:-16283648;visibility:visible;mso-wrap-style:square;mso-width-percent:0;mso-height-percent:0;mso-wrap-distance-left:9pt;mso-wrap-distance-top:0;mso-wrap-distance-right:9pt;mso-wrap-distance-bottom:0;mso-position-horizontal:absolute;mso-position-horizontal-relative:page;mso-position-vertical:absolute;mso-position-vertical-relative:page;mso-width-percent:0;mso-height-percent:0;mso-width-relative:page;mso-height-relative:page;v-text-anchor:top" coordsize="9128,29" o:gfxdata="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" path="m9127,20l,20r,9l9127,29r,-9xm9127,l,,,10r9127,l9127,xe" fillcolor="black" stroked="f">
+            <v:shape w14:anchorId="3937F478" id="AutoShape 83" o:spid="_x0000_s1026" style="position:absolute;margin-left:69.5pt;margin-top:53.5pt;width:456.4pt;height:1.45pt;z-index:-16283648;visibility:visible;mso-wrap-style:square;mso-width-percent:0;mso-height-percent:0;mso-wrap-distance-left:9pt;mso-wrap-distance-top:0;mso-wrap-distance-right:9pt;mso-wrap-distance-bottom:0;mso-position-horizontal:absolute;mso-position-horizontal-relative:page;mso-position-vertical:absolute;mso-position-vertical-relative:page;mso-width-percent:0;mso-height-percent:0;mso-width-relative:page;mso-height-relative:page;v-text-anchor:top" coordsize="9128,29" o:gfxdata="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" path="m9127,20l,20r,9l9127,29r,-9xm9127,l,,,10r9127,l9127,xe" fillcolor="black" stroked="f">
               <v:path arrowok="t" o:connecttype="custom" o:connectlocs="2147483646,439515250;0,439515250;0,443144275;2147483646,443144275;2147483646,439515250;2147483646,431450750;0,431450750;0,435483000;2147483646,435483000;2147483646,431450750" o:connectangles="0,0,0,0,0,0,0,0,0,0"/>
               <w10:wrap anchorx="page" anchory="page"/>
             </v:shape>
@@ -10320,7 +10761,7 @@
               <v:stroke joinstyle="miter"/>
               <v:path gradientshapeok="t" o:connecttype="rect"/>
             </v:shapetype>
-            <v:shape id="Text Box 82" o:spid="_x0000_s1054" type="#_x0000_t202" style="position:absolute;margin-left:69.9pt;margin-top:37.5pt;width:126.95pt;height:15.3pt;z-index:-16283136;visibility:visible;mso-wrap-style:square;mso-width-percent:0;mso-height-percent:0;mso-wrap-distance-left:9pt;mso-wrap-distance-top:0;mso-wrap-distance-right:9pt;mso-wrap-distance-bottom:0;mso-position-horizontal:absolute;mso-position-horizontal-relative:page;mso-position-vertical:absolute;mso-position-vertical-relative:page;mso-width-percent:0;mso-height-percent:0;mso-width-relative:page;mso-height-relative:page;v-text-anchor:top" o:gfxdata="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" filled="f" stroked="f">
+            <v:shape id="Text Box 82" o:spid="_x0000_s1052" type="#_x0000_t202" style="position:absolute;margin-left:69.9pt;margin-top:37.5pt;width:126.95pt;height:15.3pt;z-index:-16283136;visibility:visible;mso-wrap-style:square;mso-width-percent:0;mso-height-percent:0;mso-wrap-distance-left:9pt;mso-wrap-distance-top:0;mso-wrap-distance-right:9pt;mso-wrap-distance-bottom:0;mso-position-horizontal:absolute;mso-position-horizontal-relative:page;mso-position-vertical:absolute;mso-position-vertical-relative:page;mso-width-percent:0;mso-height-percent:0;mso-width-relative:page;mso-height-relative:page;v-text-anchor:top" o:gfxdata="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" filled="f" stroked="f">
               <v:path arrowok="t"/>
               <v:textbox inset="0,0,0,0">
                 <w:txbxContent>
@@ -10477,7 +10918,7 @@
               <v:stroke joinstyle="miter"/>
               <v:path gradientshapeok="t" o:connecttype="rect"/>
             </v:shapetype>
-            <v:shape id="_x0000_s1028" type="#_x0000_t202" style="position:absolute;margin-left:69.9pt;margin-top:37.4pt;width:130.6pt;height:21.65pt;z-index:-16280064;visibility:visible;mso-wrap-style:square;mso-width-percent:0;mso-height-percent:0;mso-wrap-distance-left:9pt;mso-wrap-distance-top:0;mso-wrap-distance-right:9pt;mso-wrap-distance-bottom:0;mso-position-horizontal:absolute;mso-position-horizontal-relative:page;mso-position-vertical:absolute;mso-position-vertical-relative:page;mso-width-percent:0;mso-height-percent:0;mso-width-relative:page;mso-height-relative:page;v-text-anchor:top" o:gfxdata="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" filled="f" stroked="f">
+            <v:shape id="_x0000_s1028" type="#_x0000_t202" style="position:absolute;margin-left:69.9pt;margin-top:37.4pt;width:130.6pt;height:21.65pt;z-index:-16280064;visibility:visible;mso-wrap-style:square;mso-width-percent:0;mso-height-percent:0;mso-wrap-distance-left:9pt;mso-wrap-distance-top:0;mso-wrap-distance-right:9pt;mso-wrap-distance-bottom:0;mso-position-horizontal:absolute;mso-position-horizontal-relative:page;mso-position-vertical:absolute;mso-position-vertical-relative:page;mso-width-percent:0;mso-height-percent:0;mso-width-relative:page;mso-height-relative:page;v-text-anchor:top" o:gfxdata="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" filled="f" stroked="f">
               <v:path arrowok="t"/>
               <v:textbox inset="0,0,0,0">
                 <w:txbxContent>
@@ -10689,7 +11130,7 @@
         </mc:Choice>
         <mc:Fallback>
           <w:pict>
-            <v:shape w14:anchorId="09681A4D" id="AutoShape 135" o:spid="_x0000_s1026" style="position:absolute;margin-left:69.5pt;margin-top:53.5pt;width:456.4pt;height:1.45pt;z-index:-16281088;visibility:visible;mso-wrap-style:square;mso-width-percent:0;mso-height-percent:0;mso-wrap-distance-left:9pt;mso-wrap-distance-top:0;mso-wrap-distance-right:9pt;mso-wrap-distance-bottom:0;mso-position-horizontal:absolute;mso-position-horizontal-relative:page;mso-position-vertical:absolute;mso-position-vertical-relative:page;mso-width-percent:0;mso-height-percent:0;mso-width-relative:page;mso-height-relative:page;v-text-anchor:top" coordsize="9128,29" o:gfxdata="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" path="m9127,20l,20r,9l9127,29r,-9xm9127,l,,,10r9127,l9127,xe" fillcolor="black" stroked="f">
+            <v:shape w14:anchorId="09681A4D" id="AutoShape 135" o:spid="_x0000_s1026" style="position:absolute;margin-left:69.5pt;margin-top:53.5pt;width:456.4pt;height:1.45pt;z-index:-16281088;visibility:visible;mso-wrap-style:square;mso-width-percent:0;mso-height-percent:0;mso-wrap-distance-left:9pt;mso-wrap-distance-top:0;mso-wrap-distance-right:9pt;mso-wrap-distance-bottom:0;mso-position-horizontal:absolute;mso-position-horizontal-relative:page;mso-position-vertical:absolute;mso-position-vertical-relative:page;mso-width-percent:0;mso-height-percent:0;mso-width-relative:page;mso-height-relative:page;v-text-anchor:top" coordsize="9128,29" o:gfxdata="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" path="m9127,20l,20r,9l9127,29r,-9xm9127,l,,,10r9127,l9127,xe" fillcolor="black" stroked="f">
               <v:path arrowok="t" o:connecttype="custom" o:connectlocs="2147483646,439515250;0,439515250;0,443144275;2147483646,443144275;2147483646,439515250;2147483646,431450750;0,431450750;0,435483000;2147483646,435483000;2147483646,431450750" o:connectangles="0,0,0,0,0,0,0,0,0,0"/>
               <w10:wrap anchorx="page" anchory="page"/>
             </v:shape>
@@ -10885,7 +11326,7 @@
         </mc:Choice>
         <mc:Fallback>
           <w:pict>
-            <v:shape w14:anchorId="4DA36761" id="AutoShape 131" o:spid="_x0000_s1026" style="position:absolute;margin-left:69.5pt;margin-top:53.5pt;width:456.4pt;height:1.45pt;z-index:-16308224;visibility:visible;mso-wrap-style:square;mso-width-percent:0;mso-height-percent:0;mso-wrap-distance-left:9pt;mso-wrap-distance-top:0;mso-wrap-distance-right:9pt;mso-wrap-distance-bottom:0;mso-position-horizontal:absolute;mso-position-horizontal-relative:page;mso-position-vertical:absolute;mso-position-vertical-relative:page;mso-width-percent:0;mso-height-percent:0;mso-width-relative:page;mso-height-relative:page;v-text-anchor:top" coordsize="9128,29" o:gfxdata="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" path="m9127,20l,20r,9l9127,29r,-9xm9127,l,,,10r9127,l9127,xe" fillcolor="black" stroked="f">
+            <v:shape w14:anchorId="4DA36761" id="AutoShape 131" o:spid="_x0000_s1026" style="position:absolute;margin-left:69.5pt;margin-top:53.5pt;width:456.4pt;height:1.45pt;z-index:-16308224;visibility:visible;mso-wrap-style:square;mso-width-percent:0;mso-height-percent:0;mso-wrap-distance-left:9pt;mso-wrap-distance-top:0;mso-wrap-distance-right:9pt;mso-wrap-distance-bottom:0;mso-position-horizontal:absolute;mso-position-horizontal-relative:page;mso-position-vertical:absolute;mso-position-vertical-relative:page;mso-width-percent:0;mso-height-percent:0;mso-width-relative:page;mso-height-relative:page;v-text-anchor:top" coordsize="9128,29" o:gfxdata="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" path="m9127,20l,20r,9l9127,29r,-9xm9127,l,,,10r9127,l9127,xe" fillcolor="black" stroked="f">
               <v:path arrowok="t" o:connecttype="custom" o:connectlocs="2147483646,439515250;0,439515250;0,443144275;2147483646,443144275;2147483646,439515250;2147483646,431450750;0,431450750;0,435483000;2147483646,435483000;2147483646,431450750" o:connectangles="0,0,0,0,0,0,0,0,0,0"/>
               <w10:wrap anchorx="page" anchory="page"/>
             </v:shape>
@@ -11001,7 +11442,7 @@
               <v:stroke joinstyle="miter"/>
               <v:path gradientshapeok="t" o:connecttype="rect"/>
             </v:shapetype>
-            <v:shape id="Text Box 130" o:spid="_x0000_s1029" type="#_x0000_t202" style="position:absolute;margin-left:69.9pt;margin-top:37.5pt;width:98.6pt;height:15.3pt;z-index:-16307712;visibility:visible;mso-wrap-style:square;mso-width-percent:0;mso-height-percent:0;mso-wrap-distance-left:9pt;mso-wrap-distance-top:0;mso-wrap-distance-right:9pt;mso-wrap-distance-bottom:0;mso-position-horizontal:absolute;mso-position-horizontal-relative:page;mso-position-vertical:absolute;mso-position-vertical-relative:page;mso-width-percent:0;mso-height-percent:0;mso-width-relative:page;mso-height-relative:page;v-text-anchor:top" o:gfxdata="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" filled="f" stroked="f">
+            <v:shape id="Text Box 130" o:spid="_x0000_s1029" type="#_x0000_t202" style="position:absolute;margin-left:69.9pt;margin-top:37.5pt;width:98.6pt;height:15.3pt;z-index:-16307712;visibility:visible;mso-wrap-style:square;mso-width-percent:0;mso-height-percent:0;mso-wrap-distance-left:9pt;mso-wrap-distance-top:0;mso-wrap-distance-right:9pt;mso-wrap-distance-bottom:0;mso-position-horizontal:absolute;mso-position-horizontal-relative:page;mso-position-vertical:absolute;mso-position-vertical-relative:page;mso-width-percent:0;mso-height-percent:0;mso-width-relative:page;mso-height-relative:page;v-text-anchor:top" o:gfxdata="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" filled="f" stroked="f">
               <v:path arrowok="t"/>
               <v:textbox inset="0,0,0,0">
                 <w:txbxContent>
@@ -11224,7 +11665,7 @@
         </mc:Choice>
         <mc:Fallback>
           <w:pict>
-            <v:shape w14:anchorId="1E0DBEC0" id="AutoShape 123" o:spid="_x0000_s1026" style="position:absolute;margin-left:69.5pt;margin-top:53.5pt;width:456.4pt;height:1.45pt;z-index:-16304128;visibility:visible;mso-wrap-style:square;mso-width-percent:0;mso-height-percent:0;mso-wrap-distance-left:9pt;mso-wrap-distance-top:0;mso-wrap-distance-right:9pt;mso-wrap-distance-bottom:0;mso-position-horizontal:absolute;mso-position-horizontal-relative:page;mso-position-vertical:absolute;mso-position-vertical-relative:page;mso-width-percent:0;mso-height-percent:0;mso-width-relative:page;mso-height-relative:page;v-text-anchor:top" coordsize="9128,29" o:gfxdata="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" path="m9127,20l,20r,9l9127,29r,-9xm9127,l,,,10r9127,l9127,xe" fillcolor="black" stroked="f">
+            <v:shape w14:anchorId="1E0DBEC0" id="AutoShape 123" o:spid="_x0000_s1026" style="position:absolute;margin-left:69.5pt;margin-top:53.5pt;width:456.4pt;height:1.45pt;z-index:-16304128;visibility:visible;mso-wrap-style:square;mso-width-percent:0;mso-height-percent:0;mso-wrap-distance-left:9pt;mso-wrap-distance-top:0;mso-wrap-distance-right:9pt;mso-wrap-distance-bottom:0;mso-position-horizontal:absolute;mso-position-horizontal-relative:page;mso-position-vertical:absolute;mso-position-vertical-relative:page;mso-width-percent:0;mso-height-percent:0;mso-width-relative:page;mso-height-relative:page;v-text-anchor:top" coordsize="9128,29" o:gfxdata="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" path="m9127,20l,20r,9l9127,29r,-9xm9127,l,,,10r9127,l9127,xe" fillcolor="black" stroked="f">
               <v:path arrowok="t" o:connecttype="custom" o:connectlocs="2147483646,439515250;0,439515250;0,443144275;2147483646,443144275;2147483646,439515250;2147483646,431450750;0,431450750;0,435483000;2147483646,435483000;2147483646,431450750" o:connectangles="0,0,0,0,0,0,0,0,0,0"/>
               <w10:wrap anchorx="page" anchory="page"/>
             </v:shape>
@@ -11333,7 +11774,7 @@
               <v:stroke joinstyle="miter"/>
               <v:path gradientshapeok="t" o:connecttype="rect"/>
             </v:shapetype>
-            <v:shape id="Text Box 122" o:spid="_x0000_s1033" type="#_x0000_t202" style="position:absolute;margin-left:69.9pt;margin-top:37.5pt;width:230.8pt;height:15.3pt;z-index:-16303616;visibility:visible;mso-wrap-style:square;mso-width-percent:0;mso-height-percent:0;mso-wrap-distance-left:9pt;mso-wrap-distance-top:0;mso-wrap-distance-right:9pt;mso-wrap-distance-bottom:0;mso-position-horizontal:absolute;mso-position-horizontal-relative:page;mso-position-vertical:absolute;mso-position-vertical-relative:page;mso-width-percent:0;mso-height-percent:0;mso-width-relative:page;mso-height-relative:page;v-text-anchor:top" o:gfxdata="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" filled="f" stroked="f">
+            <v:shape id="Text Box 122" o:spid="_x0000_s1031" type="#_x0000_t202" style="position:absolute;margin-left:69.9pt;margin-top:37.5pt;width:230.8pt;height:15.3pt;z-index:-16303616;visibility:visible;mso-wrap-style:square;mso-width-percent:0;mso-height-percent:0;mso-wrap-distance-left:9pt;mso-wrap-distance-top:0;mso-wrap-distance-right:9pt;mso-wrap-distance-bottom:0;mso-position-horizontal:absolute;mso-position-horizontal-relative:page;mso-position-vertical:absolute;mso-position-vertical-relative:page;mso-width-percent:0;mso-height-percent:0;mso-width-relative:page;mso-height-relative:page;v-text-anchor:top" o:gfxdata="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" filled="f" stroked="f">
               <v:path arrowok="t"/>
               <v:textbox inset="0,0,0,0">
                 <w:txbxContent>
@@ -11549,7 +11990,7 @@
         </mc:Choice>
         <mc:Fallback>
           <w:pict>
-            <v:shape w14:anchorId="390B63FD" id="AutoShape 123" o:spid="_x0000_s1026" style="position:absolute;margin-left:69.5pt;margin-top:53.5pt;width:456.4pt;height:1.45pt;z-index:-16278016;visibility:visible;mso-wrap-style:square;mso-width-percent:0;mso-height-percent:0;mso-wrap-distance-left:9pt;mso-wrap-distance-top:0;mso-wrap-distance-right:9pt;mso-wrap-distance-bottom:0;mso-position-horizontal:absolute;mso-position-horizontal-relative:page;mso-position-vertical:absolute;mso-position-vertical-relative:page;mso-width-percent:0;mso-height-percent:0;mso-width-relative:page;mso-height-relative:page;v-text-anchor:top" coordsize="9128,29" o:gfxdata="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" path="m9127,20l,20r,9l9127,29r,-9xm9127,l,,,10r9127,l9127,xe" fillcolor="black" stroked="f">
+            <v:shape w14:anchorId="390B63FD" id="AutoShape 123" o:spid="_x0000_s1026" style="position:absolute;margin-left:69.5pt;margin-top:53.5pt;width:456.4pt;height:1.45pt;z-index:-16278016;visibility:visible;mso-wrap-style:square;mso-width-percent:0;mso-height-percent:0;mso-wrap-distance-left:9pt;mso-wrap-distance-top:0;mso-wrap-distance-right:9pt;mso-wrap-distance-bottom:0;mso-position-horizontal:absolute;mso-position-horizontal-relative:page;mso-position-vertical:absolute;mso-position-vertical-relative:page;mso-width-percent:0;mso-height-percent:0;mso-width-relative:page;mso-height-relative:page;v-text-anchor:top" coordsize="9128,29" o:gfxdata="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" path="m9127,20l,20r,9l9127,29r,-9xm9127,l,,,10r9127,l9127,xe" fillcolor="black" stroked="f">
               <v:path arrowok="t" o:connecttype="custom" o:connectlocs="2147483646,439515250;0,439515250;0,443144275;2147483646,443144275;2147483646,439515250;2147483646,431450750;0,431450750;0,435483000;2147483646,435483000;2147483646,431450750" o:connectangles="0,0,0,0,0,0,0,0,0,0"/>
               <w10:wrap anchorx="page" anchory="page"/>
             </v:shape>
@@ -11658,7 +12099,7 @@
               <v:stroke joinstyle="miter"/>
               <v:path gradientshapeok="t" o:connecttype="rect"/>
             </v:shapetype>
-            <v:shape id="_x0000_s1035" type="#_x0000_t202" style="position:absolute;margin-left:69.9pt;margin-top:37.5pt;width:230.8pt;height:15.3pt;z-index:-16276992;visibility:visible;mso-wrap-style:square;mso-width-percent:0;mso-height-percent:0;mso-wrap-distance-left:9pt;mso-wrap-distance-top:0;mso-wrap-distance-right:9pt;mso-wrap-distance-bottom:0;mso-position-horizontal:absolute;mso-position-horizontal-relative:page;mso-position-vertical:absolute;mso-position-vertical-relative:page;mso-width-percent:0;mso-height-percent:0;mso-width-relative:page;mso-height-relative:page;v-text-anchor:top" o:gfxdata="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" filled="f" stroked="f">
+            <v:shape id="_x0000_s1033" type="#_x0000_t202" style="position:absolute;margin-left:69.9pt;margin-top:37.5pt;width:230.8pt;height:15.3pt;z-index:-16276992;visibility:visible;mso-wrap-style:square;mso-width-percent:0;mso-height-percent:0;mso-wrap-distance-left:9pt;mso-wrap-distance-top:0;mso-wrap-distance-right:9pt;mso-wrap-distance-bottom:0;mso-position-horizontal:absolute;mso-position-horizontal-relative:page;mso-position-vertical:absolute;mso-position-vertical-relative:page;mso-width-percent:0;mso-height-percent:0;mso-width-relative:page;mso-height-relative:page;v-text-anchor:top" o:gfxdata="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" filled="f" stroked="f">
               <v:path arrowok="t"/>
               <v:textbox inset="0,0,0,0">
                 <w:txbxContent>
@@ -11874,7 +12315,7 @@
         </mc:Choice>
         <mc:Fallback>
           <w:pict>
-            <v:shape w14:anchorId="5D5B6612" id="AutoShape 119" o:spid="_x0000_s1026" style="position:absolute;margin-left:69.5pt;margin-top:53.5pt;width:456.4pt;height:1.45pt;z-index:-16302080;visibility:visible;mso-wrap-style:square;mso-width-percent:0;mso-height-percent:0;mso-wrap-distance-left:9pt;mso-wrap-distance-top:0;mso-wrap-distance-right:9pt;mso-wrap-distance-bottom:0;mso-position-horizontal:absolute;mso-position-horizontal-relative:page;mso-position-vertical:absolute;mso-position-vertical-relative:page;mso-width-percent:0;mso-height-percent:0;mso-width-relative:page;mso-height-relative:page;v-text-anchor:top" coordsize="9128,29" o:gfxdata="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" path="m9127,20l,20r,9l9127,29r,-9xm9127,l,,,10r9127,l9127,xe" fillcolor="black" stroked="f">
+            <v:shape w14:anchorId="5D5B6612" id="AutoShape 119" o:spid="_x0000_s1026" style="position:absolute;margin-left:69.5pt;margin-top:53.5pt;width:456.4pt;height:1.45pt;z-index:-16302080;visibility:visible;mso-wrap-style:square;mso-width-percent:0;mso-height-percent:0;mso-wrap-distance-left:9pt;mso-wrap-distance-top:0;mso-wrap-distance-right:9pt;mso-wrap-distance-bottom:0;mso-position-horizontal:absolute;mso-position-horizontal-relative:page;mso-position-vertical:absolute;mso-position-vertical-relative:page;mso-width-percent:0;mso-height-percent:0;mso-width-relative:page;mso-height-relative:page;v-text-anchor:top" coordsize="9128,29" o:gfxdata="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" path="m9127,20l,20r,9l9127,29r,-9xm9127,l,,,10r9127,l9127,xe" fillcolor="black" stroked="f">
               <v:path arrowok="t" o:connecttype="custom" o:connectlocs="2147483646,439515250;0,439515250;0,443144275;2147483646,443144275;2147483646,439515250;2147483646,431450750;0,431450750;0,435483000;2147483646,435483000;2147483646,431450750" o:connectangles="0,0,0,0,0,0,0,0,0,0"/>
               <w10:wrap anchorx="page" anchory="page"/>
             </v:shape>
@@ -11982,7 +12423,7 @@
               <v:stroke joinstyle="miter"/>
               <v:path gradientshapeok="t" o:connecttype="rect"/>
             </v:shapetype>
-            <v:shape id="Text Box 118" o:spid="_x0000_s1036" type="#_x0000_t202" style="position:absolute;margin-left:69.9pt;margin-top:37.5pt;width:197.45pt;height:15.3pt;z-index:-16301568;visibility:visible;mso-wrap-style:square;mso-width-percent:0;mso-height-percent:0;mso-wrap-distance-left:9pt;mso-wrap-distance-top:0;mso-wrap-distance-right:9pt;mso-wrap-distance-bottom:0;mso-position-horizontal:absolute;mso-position-horizontal-relative:page;mso-position-vertical:absolute;mso-position-vertical-relative:page;mso-width-percent:0;mso-height-percent:0;mso-width-relative:page;mso-height-relative:page;v-text-anchor:top" o:gfxdata="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" filled="f" stroked="f">
+            <v:shape id="Text Box 118" o:spid="_x0000_s1034" type="#_x0000_t202" style="position:absolute;margin-left:69.9pt;margin-top:37.5pt;width:197.45pt;height:15.3pt;z-index:-16301568;visibility:visible;mso-wrap-style:square;mso-width-percent:0;mso-height-percent:0;mso-wrap-distance-left:9pt;mso-wrap-distance-top:0;mso-wrap-distance-right:9pt;mso-wrap-distance-bottom:0;mso-position-horizontal:absolute;mso-position-horizontal-relative:page;mso-position-vertical:absolute;mso-position-vertical-relative:page;mso-width-percent:0;mso-height-percent:0;mso-width-relative:page;mso-height-relative:page;v-text-anchor:top" o:gfxdata="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" filled="f" stroked="f">
               <v:path arrowok="t"/>
               <v:textbox inset="0,0,0,0">
                 <w:txbxContent>
@@ -12197,7 +12638,7 @@
         </mc:Choice>
         <mc:Fallback>
           <w:pict>
-            <v:shape w14:anchorId="572D6BAC" id="AutoShape 115" o:spid="_x0000_s1026" style="position:absolute;margin-left:69.5pt;margin-top:53.5pt;width:456.4pt;height:1.45pt;z-index:-16300032;visibility:visible;mso-wrap-style:square;mso-width-percent:0;mso-height-percent:0;mso-wrap-distance-left:9pt;mso-wrap-distance-top:0;mso-wrap-distance-right:9pt;mso-wrap-distance-bottom:0;mso-position-horizontal:absolute;mso-position-horizontal-relative:page;mso-position-vertical:absolute;mso-position-vertical-relative:page;mso-width-percent:0;mso-height-percent:0;mso-width-relative:page;mso-height-relative:page;v-text-anchor:top" coordsize="9128,29" o:gfxdata="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" path="m9127,20l,20r,9l9127,29r,-9xm9127,l,,,10r9127,l9127,xe" fillcolor="black" stroked="f">
+            <v:shape w14:anchorId="572D6BAC" id="AutoShape 115" o:spid="_x0000_s1026" style="position:absolute;margin-left:69.5pt;margin-top:53.5pt;width:456.4pt;height:1.45pt;z-index:-16300032;visibility:visible;mso-wrap-style:square;mso-width-percent:0;mso-height-percent:0;mso-wrap-distance-left:9pt;mso-wrap-distance-top:0;mso-wrap-distance-right:9pt;mso-wrap-distance-bottom:0;mso-position-horizontal:absolute;mso-position-horizontal-relative:page;mso-position-vertical:absolute;mso-position-vertical-relative:page;mso-width-percent:0;mso-height-percent:0;mso-width-relative:page;mso-height-relative:page;v-text-anchor:top" coordsize="9128,29" o:gfxdata="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" path="m9127,20l,20r,9l9127,29r,-9xm9127,l,,,10r9127,l9127,xe" fillcolor="black" stroked="f">
               <v:path arrowok="t" o:connecttype="custom" o:connectlocs="2147483646,439515250;0,439515250;0,443144275;2147483646,443144275;2147483646,439515250;2147483646,431450750;0,431450750;0,435483000;2147483646,435483000;2147483646,431450750" o:connectangles="0,0,0,0,0,0,0,0,0,0"/>
               <w10:wrap anchorx="page" anchory="page"/>
             </v:shape>
@@ -12300,7 +12741,7 @@
               <v:stroke joinstyle="miter"/>
               <v:path gradientshapeok="t" o:connecttype="rect"/>
             </v:shapetype>
-            <v:shape id="Text Box 114" o:spid="_x0000_s1038" type="#_x0000_t202" style="position:absolute;margin-left:69.9pt;margin-top:37.5pt;width:197.45pt;height:15.3pt;z-index:-16299520;visibility:visible;mso-wrap-style:square;mso-width-percent:0;mso-height-percent:0;mso-wrap-distance-left:9pt;mso-wrap-distance-top:0;mso-wrap-distance-right:9pt;mso-wrap-distance-bottom:0;mso-position-horizontal:absolute;mso-position-horizontal-relative:page;mso-position-vertical:absolute;mso-position-vertical-relative:page;mso-width-percent:0;mso-height-percent:0;mso-width-relative:page;mso-height-relative:page;v-text-anchor:top" o:gfxdata="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" filled="f" stroked="f">
+            <v:shape id="Text Box 114" o:spid="_x0000_s1036" type="#_x0000_t202" style="position:absolute;margin-left:69.9pt;margin-top:37.5pt;width:197.45pt;height:15.3pt;z-index:-16299520;visibility:visible;mso-wrap-style:square;mso-width-percent:0;mso-height-percent:0;mso-wrap-distance-left:9pt;mso-wrap-distance-top:0;mso-wrap-distance-right:9pt;mso-wrap-distance-bottom:0;mso-position-horizontal:absolute;mso-position-horizontal-relative:page;mso-position-vertical:absolute;mso-position-vertical-relative:page;mso-width-percent:0;mso-height-percent:0;mso-width-relative:page;mso-height-relative:page;v-text-anchor:top" o:gfxdata="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" filled="f" stroked="f">
               <v:path arrowok="t"/>
               <v:textbox inset="0,0,0,0">
                 <w:txbxContent>
@@ -12510,7 +12951,7 @@
         </mc:Choice>
         <mc:Fallback>
           <w:pict>
-            <v:shape w14:anchorId="37BC73C0" id="AutoShape 111" o:spid="_x0000_s1026" style="position:absolute;margin-left:69.5pt;margin-top:53.5pt;width:456.4pt;height:1.45pt;z-index:-16297984;visibility:visible;mso-wrap-style:square;mso-width-percent:0;mso-height-percent:0;mso-wrap-distance-left:9pt;mso-wrap-distance-top:0;mso-wrap-distance-right:9pt;mso-wrap-distance-bottom:0;mso-position-horizontal:absolute;mso-position-horizontal-relative:page;mso-position-vertical:absolute;mso-position-vertical-relative:page;mso-width-percent:0;mso-height-percent:0;mso-width-relative:page;mso-height-relative:page;v-text-anchor:top" coordsize="9128,29" o:gfxdata="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" path="m9127,20l,20r,9l9127,29r,-9xm9127,l,,,10r9127,l9127,xe" fillcolor="black" stroked="f">
+            <v:shape w14:anchorId="37BC73C0" id="AutoShape 111" o:spid="_x0000_s1026" style="position:absolute;margin-left:69.5pt;margin-top:53.5pt;width:456.4pt;height:1.45pt;z-index:-16297984;visibility:visible;mso-wrap-style:square;mso-width-percent:0;mso-height-percent:0;mso-wrap-distance-left:9pt;mso-wrap-distance-top:0;mso-wrap-distance-right:9pt;mso-wrap-distance-bottom:0;mso-position-horizontal:absolute;mso-position-horizontal-relative:page;mso-position-vertical:absolute;mso-position-vertical-relative:page;mso-width-percent:0;mso-height-percent:0;mso-width-relative:page;mso-height-relative:page;v-text-anchor:top" coordsize="9128,29" o:gfxdata="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" path="m9127,20l,20r,9l9127,29r,-9xm9127,l,,,10r9127,l9127,xe" fillcolor="black" stroked="f">
               <v:path arrowok="t" o:connecttype="custom" o:connectlocs="2147483646,439515250;0,439515250;0,443144275;2147483646,443144275;2147483646,439515250;2147483646,431450750;0,431450750;0,435483000;2147483646,435483000;2147483646,431450750" o:connectangles="0,0,0,0,0,0,0,0,0,0"/>
               <w10:wrap anchorx="page" anchory="page"/>
             </v:shape>
@@ -12640,7 +13081,7 @@
               <v:stroke joinstyle="miter"/>
               <v:path gradientshapeok="t" o:connecttype="rect"/>
             </v:shapetype>
-            <v:shape id="Text Box 110" o:spid="_x0000_s1040" type="#_x0000_t202" style="position:absolute;margin-left:69.9pt;margin-top:37.5pt;width:251.6pt;height:15.3pt;z-index:-16297472;visibility:visible;mso-wrap-style:square;mso-width-percent:0;mso-height-percent:0;mso-wrap-distance-left:9pt;mso-wrap-distance-top:0;mso-wrap-distance-right:9pt;mso-wrap-distance-bottom:0;mso-position-horizontal:absolute;mso-position-horizontal-relative:page;mso-position-vertical:absolute;mso-position-vertical-relative:page;mso-width-percent:0;mso-height-percent:0;mso-width-relative:page;mso-height-relative:page;v-text-anchor:top" o:gfxdata="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" filled="f" stroked="f">
+            <v:shape id="Text Box 110" o:spid="_x0000_s1038" type="#_x0000_t202" style="position:absolute;margin-left:69.9pt;margin-top:37.5pt;width:251.6pt;height:15.3pt;z-index:-16297472;visibility:visible;mso-wrap-style:square;mso-width-percent:0;mso-height-percent:0;mso-wrap-distance-left:9pt;mso-wrap-distance-top:0;mso-wrap-distance-right:9pt;mso-wrap-distance-bottom:0;mso-position-horizontal:absolute;mso-position-horizontal-relative:page;mso-position-vertical:absolute;mso-position-vertical-relative:page;mso-width-percent:0;mso-height-percent:0;mso-width-relative:page;mso-height-relative:page;v-text-anchor:top" o:gfxdata="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" filled="f" stroked="f">
               <v:path arrowok="t"/>
               <v:textbox inset="0,0,0,0">
                 <w:txbxContent>
@@ -12877,7 +13318,7 @@
         </mc:Choice>
         <mc:Fallback>
           <w:pict>
-            <v:shape w14:anchorId="78BEB970" id="AutoShape 107" o:spid="_x0000_s1026" style="position:absolute;margin-left:69.5pt;margin-top:53.5pt;width:456.4pt;height:1.45pt;z-index:-16295936;visibility:visible;mso-wrap-style:square;mso-width-percent:0;mso-height-percent:0;mso-wrap-distance-left:9pt;mso-wrap-distance-top:0;mso-wrap-distance-right:9pt;mso-wrap-distance-bottom:0;mso-position-horizontal:absolute;mso-position-horizontal-relative:page;mso-position-vertical:absolute;mso-position-vertical-relative:page;mso-width-percent:0;mso-height-percent:0;mso-width-relative:page;mso-height-relative:page;v-text-anchor:top" coordsize="9128,29" o:gfxdata="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" path="m9127,20l,20r,9l9127,29r,-9xm9127,l,,,10r9127,l9127,xe" fillcolor="black" stroked="f">
+            <v:shape w14:anchorId="78BEB970" id="AutoShape 107" o:spid="_x0000_s1026" style="position:absolute;margin-left:69.5pt;margin-top:53.5pt;width:456.4pt;height:1.45pt;z-index:-16295936;visibility:visible;mso-wrap-style:square;mso-width-percent:0;mso-height-percent:0;mso-wrap-distance-left:9pt;mso-wrap-distance-top:0;mso-wrap-distance-right:9pt;mso-wrap-distance-bottom:0;mso-position-horizontal:absolute;mso-position-horizontal-relative:page;mso-position-vertical:absolute;mso-position-vertical-relative:page;mso-width-percent:0;mso-height-percent:0;mso-width-relative:page;mso-height-relative:page;v-text-anchor:top" coordsize="9128,29" o:gfxdata="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" path="m9127,20l,20r,9l9127,29r,-9xm9127,l,,,10r9127,l9127,xe" fillcolor="black" stroked="f">
               <v:path arrowok="t" o:connecttype="custom" o:connectlocs="2147483646,439515250;0,439515250;0,443144275;2147483646,443144275;2147483646,439515250;2147483646,431450750;0,431450750;0,435483000;2147483646,435483000;2147483646,431450750" o:connectangles="0,0,0,0,0,0,0,0,0,0"/>
               <w10:wrap anchorx="page" anchory="page"/>
             </v:shape>
@@ -12998,7 +13439,7 @@
               <v:stroke joinstyle="miter"/>
               <v:path gradientshapeok="t" o:connecttype="rect"/>
             </v:shapetype>
-            <v:shape id="Text Box 106" o:spid="_x0000_s1042" type="#_x0000_t202" style="position:absolute;margin-left:69.9pt;margin-top:37.5pt;width:161.35pt;height:15.3pt;z-index:-16295424;visibility:visible;mso-wrap-style:square;mso-width-percent:0;mso-height-percent:0;mso-wrap-distance-left:9pt;mso-wrap-distance-top:0;mso-wrap-distance-right:9pt;mso-wrap-distance-bottom:0;mso-position-horizontal:absolute;mso-position-horizontal-relative:page;mso-position-vertical:absolute;mso-position-vertical-relative:page;mso-width-percent:0;mso-height-percent:0;mso-width-relative:page;mso-height-relative:page;v-text-anchor:top" o:gfxdata="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" filled="f" stroked="f">
+            <v:shape id="Text Box 106" o:spid="_x0000_s1040" type="#_x0000_t202" style="position:absolute;margin-left:69.9pt;margin-top:37.5pt;width:161.35pt;height:15.3pt;z-index:-16295424;visibility:visible;mso-wrap-style:square;mso-width-percent:0;mso-height-percent:0;mso-wrap-distance-left:9pt;mso-wrap-distance-top:0;mso-wrap-distance-right:9pt;mso-wrap-distance-bottom:0;mso-position-horizontal:absolute;mso-position-horizontal-relative:page;mso-position-vertical:absolute;mso-position-vertical-relative:page;mso-width-percent:0;mso-height-percent:0;mso-width-relative:page;mso-height-relative:page;v-text-anchor:top" o:gfxdata="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" filled="f" stroked="f">
               <v:path arrowok="t"/>
               <v:textbox inset="0,0,0,0">
                 <w:txbxContent>
@@ -14772,6 +15213,27 @@
     <w:basedOn w:val="Absatz-Standardschriftart"/>
     <w:rsid w:val="00254ED1"/>
   </w:style>
+  <w:style w:type="paragraph" w:customStyle="1" w:styleId="pw-post-body-paragraph">
+    <w:name w:val="pw-post-body-paragraph"/>
+    <w:basedOn w:val="Standard"/>
+    <w:rsid w:val="00D05A78"/>
+    <w:pPr>
+      <w:widowControl/>
+      <w:autoSpaceDE/>
+      <w:autoSpaceDN/>
+      <w:spacing w:before="100" w:beforeAutospacing="1" w:after="100" w:afterAutospacing="1"/>
+    </w:pPr>
+    <w:rPr>
+      <w:sz w:val="24"/>
+      <w:szCs w:val="24"/>
+      <w:lang w:eastAsia="de-DE"/>
+    </w:rPr>
+  </w:style>
+  <w:style w:type="character" w:customStyle="1" w:styleId="mord">
+    <w:name w:val="mord"/>
+    <w:basedOn w:val="Absatz-Standardschriftart"/>
+    <w:rsid w:val="00D05A78"/>
+  </w:style>
 </w:styles>
 </file>
 

</xml_diff>